<commit_message>
Added music asset, Music Player object., and MusicPlayer.cs script. Updated design document. 5-15-2020
</commit_message>
<xml_diff>
--- a/Space Defender Game Design Document.docx
+++ b/Space Defender Game Design Document.docx
@@ -1,6 +1,6 @@
 
 <file path=word/document.xml><?xml version="1.0" encoding="utf-8"?>
-<w:document xmlns:wpc="http://schemas.microsoft.com/office/word/2010/wordprocessingCanvas" xmlns:cx="http://schemas.microsoft.com/office/drawing/2014/chartex" xmlns:cx1="http://schemas.microsoft.com/office/drawing/2015/9/8/chartex" xmlns:cx2="http://schemas.microsoft.com/office/drawing/2015/10/21/chartex" xmlns:cx3="http://schemas.microsoft.com/office/drawing/2016/5/9/chartex" xmlns:cx4="http://schemas.microsoft.com/office/drawing/2016/5/10/chartex" xmlns:cx5="http://schemas.microsoft.com/office/drawing/2016/5/11/chartex" xmlns:cx6="http://schemas.microsoft.com/office/drawing/2016/5/12/chartex" xmlns:cx7="http://schemas.microsoft.com/office/drawing/2016/5/13/chartex" xmlns:cx8="http://schemas.microsoft.com/office/drawing/2016/5/14/chartex" xmlns:mc="http://schemas.openxmlformats.org/markup-compatibility/2006" xmlns:aink="http://schemas.microsoft.com/office/drawing/2016/ink" xmlns:am3d="http://schemas.microsoft.com/office/drawing/2017/model3d" xmlns:o="urn:schemas-microsoft-com:office:office" xmlns:r="http://schemas.openxmlformats.org/officeDocument/2006/relationships" xmlns:m="http://schemas.openxmlformats.org/officeDocument/2006/math" xmlns:v="urn:schemas-microsoft-com:vml" xmlns:wp14="http://schemas.microsoft.com/office/word/2010/wordprocessingDrawing" xmlns:wp="http://schemas.openxmlformats.org/drawingml/2006/wordprocessingDrawing" xmlns:w10="urn:schemas-microsoft-com:office:word" xmlns:w="http://schemas.openxmlformats.org/wordprocessingml/2006/main" xmlns:w14="http://schemas.microsoft.com/office/word/2010/wordml" xmlns:w15="http://schemas.microsoft.com/office/word/2012/wordml" xmlns:w16cid="http://schemas.microsoft.com/office/word/2016/wordml/cid" xmlns:w16se="http://schemas.microsoft.com/office/word/2015/wordml/symex" xmlns:wpg="http://schemas.microsoft.com/office/word/2010/wordprocessingGroup" xmlns:wpi="http://schemas.microsoft.com/office/word/2010/wordprocessingInk" xmlns:wne="http://schemas.microsoft.com/office/word/2006/wordml" xmlns:wps="http://schemas.microsoft.com/office/word/2010/wordprocessingShape" mc:Ignorable="w14 w15 w16se w16cid wp14">
+<w:document xmlns:wpc="http://schemas.microsoft.com/office/word/2010/wordprocessingCanvas" xmlns:cx="http://schemas.microsoft.com/office/drawing/2014/chartex" xmlns:cx1="http://schemas.microsoft.com/office/drawing/2015/9/8/chartex" xmlns:cx2="http://schemas.microsoft.com/office/drawing/2015/10/21/chartex" xmlns:cx3="http://schemas.microsoft.com/office/drawing/2016/5/9/chartex" xmlns:cx4="http://schemas.microsoft.com/office/drawing/2016/5/10/chartex" xmlns:cx5="http://schemas.microsoft.com/office/drawing/2016/5/11/chartex" xmlns:cx6="http://schemas.microsoft.com/office/drawing/2016/5/12/chartex" xmlns:cx7="http://schemas.microsoft.com/office/drawing/2016/5/13/chartex" xmlns:cx8="http://schemas.microsoft.com/office/drawing/2016/5/14/chartex" xmlns:mc="http://schemas.openxmlformats.org/markup-compatibility/2006" xmlns:aink="http://schemas.microsoft.com/office/drawing/2016/ink" xmlns:am3d="http://schemas.microsoft.com/office/drawing/2017/model3d" xmlns:o="urn:schemas-microsoft-com:office:office" xmlns:r="http://schemas.openxmlformats.org/officeDocument/2006/relationships" xmlns:m="http://schemas.openxmlformats.org/officeDocument/2006/math" xmlns:v="urn:schemas-microsoft-com:vml" xmlns:wp14="http://schemas.microsoft.com/office/word/2010/wordprocessingDrawing" xmlns:wp="http://schemas.openxmlformats.org/drawingml/2006/wordprocessingDrawing" xmlns:w10="urn:schemas-microsoft-com:office:word" xmlns:w="http://schemas.openxmlformats.org/wordprocessingml/2006/main" xmlns:w14="http://schemas.microsoft.com/office/word/2010/wordml" xmlns:w15="http://schemas.microsoft.com/office/word/2012/wordml" xmlns:w16cex="http://schemas.microsoft.com/office/word/2018/wordml/cex" xmlns:w16cid="http://schemas.microsoft.com/office/word/2016/wordml/cid" xmlns:w16="http://schemas.microsoft.com/office/word/2018/wordml" xmlns:w16se="http://schemas.microsoft.com/office/word/2015/wordml/symex" xmlns:wpg="http://schemas.microsoft.com/office/word/2010/wordprocessingGroup" xmlns:wpi="http://schemas.microsoft.com/office/word/2010/wordprocessingInk" xmlns:wne="http://schemas.microsoft.com/office/word/2006/wordml" xmlns:wps="http://schemas.microsoft.com/office/word/2010/wordprocessingShape" mc:Ignorable="w14 w15 w16se w16cid w16 w16cex wp14">
   <w:body>
     <w:p>
       <w:pPr>
@@ -760,8 +760,6 @@
         </w:rPr>
         <w:t>cenes</w:t>
       </w:r>
-      <w:bookmarkStart w:id="0" w:name="_GoBack"/>
-      <w:bookmarkEnd w:id="0"/>
     </w:p>
     <w:p>
       <w:pPr>
@@ -1527,7 +1525,7 @@
         <w:rPr>
           <w:b/>
           <w:bCs/>
-          <w:color w:val="FF0000"/>
+          <w:color w:val="000000" w:themeColor="text1"/>
           <w:sz w:val="28"/>
           <w:szCs w:val="28"/>
         </w:rPr>
@@ -1536,7 +1534,7 @@
         <w:rPr>
           <w:b/>
           <w:bCs/>
-          <w:color w:val="FF0000"/>
+          <w:color w:val="000000" w:themeColor="text1"/>
           <w:sz w:val="28"/>
           <w:szCs w:val="28"/>
         </w:rPr>
@@ -1548,7 +1546,7 @@
         <w:rPr>
           <w:b/>
           <w:bCs/>
-          <w:color w:val="FF0000"/>
+          <w:color w:val="000000" w:themeColor="text1"/>
           <w:sz w:val="28"/>
           <w:szCs w:val="28"/>
         </w:rPr>
@@ -1559,7 +1557,7 @@
         <w:rPr>
           <w:b/>
           <w:bCs/>
-          <w:color w:val="FF0000"/>
+          <w:color w:val="000000" w:themeColor="text1"/>
           <w:sz w:val="28"/>
           <w:szCs w:val="28"/>
         </w:rPr>
@@ -1574,12 +1572,12 @@
           <w:numId w:val="2"/>
         </w:numPr>
         <w:rPr>
-          <w:color w:val="FF0000"/>
-        </w:rPr>
-      </w:pPr>
-      <w:r>
-        <w:rPr>
-          <w:color w:val="FF0000"/>
+          <w:color w:val="000000" w:themeColor="text1"/>
+        </w:rPr>
+      </w:pPr>
+      <w:r>
+        <w:rPr>
+          <w:color w:val="000000" w:themeColor="text1"/>
         </w:rPr>
         <w:t>Create and display an instructions screen</w:t>
       </w:r>
@@ -1592,28 +1590,40 @@
           <w:numId w:val="2"/>
         </w:numPr>
         <w:rPr>
-          <w:color w:val="FF0000"/>
-        </w:rPr>
-      </w:pPr>
-      <w:r>
-        <w:rPr>
-          <w:color w:val="FF0000"/>
+          <w:color w:val="000000" w:themeColor="text1"/>
+        </w:rPr>
+      </w:pPr>
+      <w:r>
+        <w:rPr>
+          <w:color w:val="000000" w:themeColor="text1"/>
         </w:rPr>
         <w:t>Allow player to select difficulty level (</w:t>
       </w:r>
       <w:proofErr w:type="spellStart"/>
       <w:r>
         <w:rPr>
-          <w:color w:val="FF0000"/>
+          <w:color w:val="000000" w:themeColor="text1"/>
         </w:rPr>
         <w:t>Ie</w:t>
       </w:r>
       <w:proofErr w:type="spellEnd"/>
       <w:r>
         <w:rPr>
-          <w:color w:val="FF0000"/>
-        </w:rPr>
-        <w:t>. easy, medium, hard). Adjust ball velocity based on player’s input.</w:t>
+          <w:color w:val="000000" w:themeColor="text1"/>
+        </w:rPr>
+        <w:t xml:space="preserve">. easy, medium, hard). Adjust </w:t>
+      </w:r>
+      <w:r>
+        <w:rPr>
+          <w:color w:val="000000" w:themeColor="text1"/>
+        </w:rPr>
+        <w:t xml:space="preserve">enemy spawn rate </w:t>
+      </w:r>
+      <w:r>
+        <w:rPr>
+          <w:color w:val="000000" w:themeColor="text1"/>
+        </w:rPr>
+        <w:t>based on player’s input.</w:t>
       </w:r>
     </w:p>
     <w:p>
@@ -1624,14 +1634,26 @@
           <w:numId w:val="2"/>
         </w:numPr>
         <w:rPr>
-          <w:color w:val="FF0000"/>
-        </w:rPr>
-      </w:pPr>
-      <w:r>
-        <w:rPr>
-          <w:color w:val="FF0000"/>
-        </w:rPr>
-        <w:t>Create and display a persistent High Score screen that shows ten player’s initials and high scores.</w:t>
+          <w:color w:val="000000" w:themeColor="text1"/>
+        </w:rPr>
+      </w:pPr>
+      <w:r>
+        <w:rPr>
+          <w:color w:val="000000" w:themeColor="text1"/>
+        </w:rPr>
+        <w:t>Create and display a persistent High Score screen that shows t</w:t>
+      </w:r>
+      <w:r>
+        <w:rPr>
+          <w:color w:val="000000" w:themeColor="text1"/>
+        </w:rPr>
+        <w:t>hree</w:t>
+      </w:r>
+      <w:r>
+        <w:rPr>
+          <w:color w:val="000000" w:themeColor="text1"/>
+        </w:rPr>
+        <w:t xml:space="preserve"> player’s initials and high scores.</w:t>
       </w:r>
     </w:p>
     <w:p>
@@ -1642,21 +1664,27 @@
           <w:numId w:val="2"/>
         </w:numPr>
         <w:rPr>
-          <w:color w:val="FF0000"/>
-        </w:rPr>
-      </w:pPr>
-      <w:r>
-        <w:rPr>
-          <w:color w:val="FF0000"/>
-        </w:rPr>
-        <w:t>Adjust score based on type of blocks</w:t>
+          <w:color w:val="000000" w:themeColor="text1"/>
+        </w:rPr>
+      </w:pPr>
+      <w:r>
+        <w:rPr>
+          <w:color w:val="000000" w:themeColor="text1"/>
+        </w:rPr>
+        <w:t xml:space="preserve">Adjust score based on type of </w:t>
+      </w:r>
+      <w:r>
+        <w:rPr>
+          <w:color w:val="000000" w:themeColor="text1"/>
+        </w:rPr>
+        <w:t>enemy</w:t>
       </w:r>
     </w:p>
     <w:p>
       <w:pPr>
         <w:pStyle w:val="ListParagraph"/>
         <w:rPr>
-          <w:color w:val="FF0000"/>
+          <w:color w:val="000000" w:themeColor="text1"/>
         </w:rPr>
       </w:pPr>
     </w:p>
@@ -1668,26 +1696,38 @@
           <w:numId w:val="2"/>
         </w:numPr>
         <w:rPr>
-          <w:color w:val="FF0000"/>
-        </w:rPr>
-      </w:pPr>
-      <w:r>
-        <w:rPr>
-          <w:color w:val="FF0000"/>
-        </w:rPr>
-        <w:t xml:space="preserve">1 Hit Block </w:t>
+          <w:color w:val="000000" w:themeColor="text1"/>
+        </w:rPr>
+      </w:pPr>
+      <w:r>
+        <w:rPr>
+          <w:color w:val="000000" w:themeColor="text1"/>
+        </w:rPr>
+        <w:t>Green Enemy</w:t>
+      </w:r>
+      <w:r>
+        <w:rPr>
+          <w:color w:val="000000" w:themeColor="text1"/>
+        </w:rPr>
+        <w:t xml:space="preserve"> </w:t>
       </w:r>
       <w:proofErr w:type="gramStart"/>
       <w:r>
         <w:rPr>
-          <w:color w:val="FF0000"/>
-        </w:rPr>
-        <w:t>=  10</w:t>
+          <w:color w:val="000000" w:themeColor="text1"/>
+        </w:rPr>
+        <w:t xml:space="preserve">=  </w:t>
+      </w:r>
+      <w:r>
+        <w:rPr>
+          <w:color w:val="000000" w:themeColor="text1"/>
+        </w:rPr>
+        <w:t>XX</w:t>
       </w:r>
       <w:proofErr w:type="gramEnd"/>
       <w:r>
         <w:rPr>
-          <w:color w:val="FF0000"/>
+          <w:color w:val="000000" w:themeColor="text1"/>
         </w:rPr>
         <w:t xml:space="preserve"> points</w:t>
       </w:r>
@@ -1700,26 +1740,32 @@
           <w:numId w:val="2"/>
         </w:numPr>
         <w:rPr>
-          <w:color w:val="FF0000"/>
-        </w:rPr>
-      </w:pPr>
-      <w:r>
-        <w:rPr>
-          <w:color w:val="FF0000"/>
-        </w:rPr>
-        <w:t xml:space="preserve">2 Hit Block </w:t>
+          <w:color w:val="000000" w:themeColor="text1"/>
+        </w:rPr>
+      </w:pPr>
+      <w:r>
+        <w:rPr>
+          <w:color w:val="000000" w:themeColor="text1"/>
+        </w:rPr>
+        <w:t>Blue</w:t>
+      </w:r>
+      <w:r>
+        <w:rPr>
+          <w:color w:val="000000" w:themeColor="text1"/>
+        </w:rPr>
+        <w:t xml:space="preserve"> Enemy </w:t>
       </w:r>
       <w:proofErr w:type="gramStart"/>
       <w:r>
         <w:rPr>
-          <w:color w:val="FF0000"/>
-        </w:rPr>
-        <w:t>=  20</w:t>
+          <w:color w:val="000000" w:themeColor="text1"/>
+        </w:rPr>
+        <w:t>=  XX</w:t>
       </w:r>
       <w:proofErr w:type="gramEnd"/>
       <w:r>
         <w:rPr>
-          <w:color w:val="FF0000"/>
+          <w:color w:val="000000" w:themeColor="text1"/>
         </w:rPr>
         <w:t xml:space="preserve"> points</w:t>
       </w:r>
@@ -1727,40 +1773,9 @@
     <w:p>
       <w:pPr>
         <w:pStyle w:val="ListParagraph"/>
-        <w:numPr>
-          <w:ilvl w:val="1"/>
-          <w:numId w:val="2"/>
-        </w:numPr>
-        <w:rPr>
-          <w:color w:val="FF0000"/>
-        </w:rPr>
-      </w:pPr>
-      <w:r>
-        <w:rPr>
-          <w:color w:val="FF0000"/>
-        </w:rPr>
-        <w:t xml:space="preserve">3 Hit Block </w:t>
-      </w:r>
-      <w:proofErr w:type="gramStart"/>
-      <w:r>
-        <w:rPr>
-          <w:color w:val="FF0000"/>
-        </w:rPr>
-        <w:t>=  30</w:t>
-      </w:r>
-      <w:proofErr w:type="gramEnd"/>
-      <w:r>
-        <w:rPr>
-          <w:color w:val="FF0000"/>
-        </w:rPr>
-        <w:t xml:space="preserve"> points</w:t>
-      </w:r>
-    </w:p>
-    <w:p>
-      <w:pPr>
-        <w:pStyle w:val="ListParagraph"/>
-        <w:rPr>
-          <w:color w:val="FF0000"/>
+        <w:ind w:left="1440"/>
+        <w:rPr>
+          <w:color w:val="000000" w:themeColor="text1"/>
         </w:rPr>
       </w:pPr>
     </w:p>
@@ -1772,22 +1787,192 @@
           <w:numId w:val="2"/>
         </w:numPr>
         <w:rPr>
-          <w:color w:val="FF0000"/>
-        </w:rPr>
-      </w:pPr>
-      <w:r>
-        <w:rPr>
-          <w:color w:val="FF0000"/>
-        </w:rPr>
-        <w:t>Configure game for multiple screen resolutions</w:t>
-      </w:r>
+          <w:color w:val="000000" w:themeColor="text1"/>
+        </w:rPr>
+      </w:pPr>
+      <w:r>
+        <w:rPr>
+          <w:color w:val="000000" w:themeColor="text1"/>
+        </w:rPr>
+        <w:t>Add energy shields</w:t>
+      </w:r>
+    </w:p>
+    <w:p>
+      <w:pPr>
+        <w:pStyle w:val="ListParagraph"/>
+        <w:numPr>
+          <w:ilvl w:val="0"/>
+          <w:numId w:val="2"/>
+        </w:numPr>
+        <w:rPr>
+          <w:color w:val="000000" w:themeColor="text1"/>
+        </w:rPr>
+      </w:pPr>
+      <w:r>
+        <w:rPr>
+          <w:color w:val="000000" w:themeColor="text1"/>
+        </w:rPr>
+        <w:t>Add a button on controller to start game.</w:t>
+      </w:r>
+    </w:p>
+    <w:p>
+      <w:pPr>
+        <w:pStyle w:val="ListParagraph"/>
+        <w:numPr>
+          <w:ilvl w:val="0"/>
+          <w:numId w:val="2"/>
+        </w:numPr>
+        <w:rPr>
+          <w:color w:val="000000" w:themeColor="text1"/>
+        </w:rPr>
+      </w:pPr>
+      <w:r>
+        <w:rPr>
+          <w:color w:val="000000" w:themeColor="text1"/>
+        </w:rPr>
+        <w:t>Fix waypoints issues</w:t>
+      </w:r>
+    </w:p>
+    <w:p>
+      <w:pPr>
+        <w:pStyle w:val="ListParagraph"/>
+        <w:numPr>
+          <w:ilvl w:val="0"/>
+          <w:numId w:val="4"/>
+        </w:numPr>
+        <w:rPr>
+          <w:color w:val="000000" w:themeColor="text1"/>
+        </w:rPr>
+      </w:pPr>
+      <w:r>
+        <w:rPr>
+          <w:color w:val="000000" w:themeColor="text1"/>
+        </w:rPr>
+        <w:t>player can hide on the left</w:t>
+      </w:r>
+    </w:p>
+    <w:p>
+      <w:pPr>
+        <w:pStyle w:val="ListParagraph"/>
+        <w:numPr>
+          <w:ilvl w:val="0"/>
+          <w:numId w:val="4"/>
+        </w:numPr>
+        <w:rPr>
+          <w:color w:val="000000" w:themeColor="text1"/>
+        </w:rPr>
+      </w:pPr>
+      <w:r>
+        <w:rPr>
+          <w:color w:val="000000" w:themeColor="text1"/>
+        </w:rPr>
+        <w:t>the enemy ships do not reach the side of the screen before disappearing</w:t>
+      </w:r>
+    </w:p>
+    <w:p>
+      <w:pPr>
+        <w:pStyle w:val="ListParagraph"/>
+        <w:numPr>
+          <w:ilvl w:val="0"/>
+          <w:numId w:val="2"/>
+        </w:numPr>
+        <w:rPr>
+          <w:color w:val="000000" w:themeColor="text1"/>
+        </w:rPr>
+      </w:pPr>
+      <w:r>
+        <w:rPr>
+          <w:color w:val="000000" w:themeColor="text1"/>
+        </w:rPr>
+        <w:t xml:space="preserve"> </w:t>
+      </w:r>
+      <w:r>
+        <w:rPr>
+          <w:color w:val="000000" w:themeColor="text1"/>
+        </w:rPr>
+        <w:t>Add Credits Screen including:</w:t>
+      </w:r>
+    </w:p>
+    <w:p>
+      <w:pPr>
+        <w:pStyle w:val="ListParagraph"/>
+        <w:numPr>
+          <w:ilvl w:val="0"/>
+          <w:numId w:val="5"/>
+        </w:numPr>
+        <w:rPr>
+          <w:color w:val="000000" w:themeColor="text1"/>
+        </w:rPr>
+      </w:pPr>
+      <w:r>
+        <w:rPr>
+          <w:color w:val="000000" w:themeColor="text1"/>
+        </w:rPr>
+        <w:t>GameDev.TV</w:t>
+      </w:r>
+    </w:p>
+    <w:p>
+      <w:pPr>
+        <w:pStyle w:val="ListParagraph"/>
+        <w:numPr>
+          <w:ilvl w:val="0"/>
+          <w:numId w:val="5"/>
+        </w:numPr>
+        <w:rPr>
+          <w:color w:val="000000" w:themeColor="text1"/>
+        </w:rPr>
+      </w:pPr>
+      <w:r>
+        <w:rPr>
+          <w:color w:val="000000" w:themeColor="text1"/>
+        </w:rPr>
+        <w:t>Art by Kenney Assets</w:t>
+      </w:r>
+    </w:p>
+    <w:p>
+      <w:pPr>
+        <w:pStyle w:val="ListParagraph"/>
+        <w:numPr>
+          <w:ilvl w:val="0"/>
+          <w:numId w:val="5"/>
+        </w:numPr>
+        <w:rPr>
+          <w:color w:val="000000" w:themeColor="text1"/>
+        </w:rPr>
+      </w:pPr>
+      <w:r>
+        <w:rPr>
+          <w:color w:val="000000" w:themeColor="text1"/>
+        </w:rPr>
+        <w:t xml:space="preserve">Music by </w:t>
+      </w:r>
+      <w:proofErr w:type="spellStart"/>
+      <w:r>
+        <w:rPr>
+          <w:color w:val="000000" w:themeColor="text1"/>
+        </w:rPr>
+        <w:t>SketchyLogic</w:t>
+      </w:r>
+      <w:proofErr w:type="spellEnd"/>
+    </w:p>
+    <w:p>
+      <w:pPr>
+        <w:pStyle w:val="ListParagraph"/>
+        <w:numPr>
+          <w:ilvl w:val="0"/>
+          <w:numId w:val="2"/>
+        </w:numPr>
+        <w:rPr>
+          <w:color w:val="000000" w:themeColor="text1"/>
+        </w:rPr>
+      </w:pPr>
     </w:p>
     <w:p>
       <w:pPr>
         <w:pStyle w:val="ListParagraph"/>
         <w:ind w:left="1440"/>
         <w:rPr>
-          <w:color w:val="FF0000"/>
+          <w:color w:val="000000" w:themeColor="text1"/>
         </w:rPr>
       </w:pPr>
     </w:p>
@@ -1795,7 +1980,7 @@
       <w:pPr>
         <w:pStyle w:val="ListParagraph"/>
         <w:rPr>
-          <w:color w:val="FF0000"/>
+          <w:color w:val="000000" w:themeColor="text1"/>
         </w:rPr>
       </w:pPr>
     </w:p>
@@ -1872,11 +2057,97 @@
 </file>
 
 <file path=word/numbering.xml><?xml version="1.0" encoding="utf-8"?>
-<w:numbering xmlns:wpc="http://schemas.microsoft.com/office/word/2010/wordprocessingCanvas" xmlns:cx="http://schemas.microsoft.com/office/drawing/2014/chartex" xmlns:cx1="http://schemas.microsoft.com/office/drawing/2015/9/8/chartex" xmlns:cx2="http://schemas.microsoft.com/office/drawing/2015/10/21/chartex" xmlns:cx3="http://schemas.microsoft.com/office/drawing/2016/5/9/chartex" xmlns:cx4="http://schemas.microsoft.com/office/drawing/2016/5/10/chartex" xmlns:cx5="http://schemas.microsoft.com/office/drawing/2016/5/11/chartex" xmlns:cx6="http://schemas.microsoft.com/office/drawing/2016/5/12/chartex" xmlns:cx7="http://schemas.microsoft.com/office/drawing/2016/5/13/chartex" xmlns:cx8="http://schemas.microsoft.com/office/drawing/2016/5/14/chartex" xmlns:mc="http://schemas.openxmlformats.org/markup-compatibility/2006" xmlns:aink="http://schemas.microsoft.com/office/drawing/2016/ink" xmlns:am3d="http://schemas.microsoft.com/office/drawing/2017/model3d" xmlns:o="urn:schemas-microsoft-com:office:office" xmlns:r="http://schemas.openxmlformats.org/officeDocument/2006/relationships" xmlns:m="http://schemas.openxmlformats.org/officeDocument/2006/math" xmlns:v="urn:schemas-microsoft-com:vml" xmlns:wp14="http://schemas.microsoft.com/office/word/2010/wordprocessingDrawing" xmlns:wp="http://schemas.openxmlformats.org/drawingml/2006/wordprocessingDrawing" xmlns:w10="urn:schemas-microsoft-com:office:word" xmlns:w="http://schemas.openxmlformats.org/wordprocessingml/2006/main" xmlns:w14="http://schemas.microsoft.com/office/word/2010/wordml" xmlns:w15="http://schemas.microsoft.com/office/word/2012/wordml" xmlns:w16cid="http://schemas.microsoft.com/office/word/2016/wordml/cid" xmlns:w16se="http://schemas.microsoft.com/office/word/2015/wordml/symex" xmlns:wpg="http://schemas.microsoft.com/office/word/2010/wordprocessingGroup" xmlns:wpi="http://schemas.microsoft.com/office/word/2010/wordprocessingInk" xmlns:wne="http://schemas.microsoft.com/office/word/2006/wordml" xmlns:wps="http://schemas.microsoft.com/office/word/2010/wordprocessingShape" mc:Ignorable="w14 w15 w16se w16cid wp14">
+<w:numbering xmlns:wpc="http://schemas.microsoft.com/office/word/2010/wordprocessingCanvas" xmlns:cx="http://schemas.microsoft.com/office/drawing/2014/chartex" xmlns:cx1="http://schemas.microsoft.com/office/drawing/2015/9/8/chartex" xmlns:cx2="http://schemas.microsoft.com/office/drawing/2015/10/21/chartex" xmlns:cx3="http://schemas.microsoft.com/office/drawing/2016/5/9/chartex" xmlns:cx4="http://schemas.microsoft.com/office/drawing/2016/5/10/chartex" xmlns:cx5="http://schemas.microsoft.com/office/drawing/2016/5/11/chartex" xmlns:cx6="http://schemas.microsoft.com/office/drawing/2016/5/12/chartex" xmlns:cx7="http://schemas.microsoft.com/office/drawing/2016/5/13/chartex" xmlns:cx8="http://schemas.microsoft.com/office/drawing/2016/5/14/chartex" xmlns:mc="http://schemas.openxmlformats.org/markup-compatibility/2006" xmlns:aink="http://schemas.microsoft.com/office/drawing/2016/ink" xmlns:am3d="http://schemas.microsoft.com/office/drawing/2017/model3d" xmlns:o="urn:schemas-microsoft-com:office:office" xmlns:r="http://schemas.openxmlformats.org/officeDocument/2006/relationships" xmlns:m="http://schemas.openxmlformats.org/officeDocument/2006/math" xmlns:v="urn:schemas-microsoft-com:vml" xmlns:wp14="http://schemas.microsoft.com/office/word/2010/wordprocessingDrawing" xmlns:wp="http://schemas.openxmlformats.org/drawingml/2006/wordprocessingDrawing" xmlns:w10="urn:schemas-microsoft-com:office:word" xmlns:w="http://schemas.openxmlformats.org/wordprocessingml/2006/main" xmlns:w14="http://schemas.microsoft.com/office/word/2010/wordml" xmlns:w15="http://schemas.microsoft.com/office/word/2012/wordml" xmlns:w16cex="http://schemas.microsoft.com/office/word/2018/wordml/cex" xmlns:w16cid="http://schemas.microsoft.com/office/word/2016/wordml/cid" xmlns:w16="http://schemas.microsoft.com/office/word/2018/wordml" xmlns:w16se="http://schemas.microsoft.com/office/word/2015/wordml/symex" xmlns:wpg="http://schemas.microsoft.com/office/word/2010/wordprocessingGroup" xmlns:wpi="http://schemas.microsoft.com/office/word/2010/wordprocessingInk" xmlns:wne="http://schemas.microsoft.com/office/word/2006/wordml" xmlns:wps="http://schemas.microsoft.com/office/word/2010/wordprocessingShape" mc:Ignorable="w14 w15 w16se w16cid w16 w16cex wp14">
   <w:abstractNum w:abstractNumId="0" w15:restartNumberingAfterBreak="0">
+    <w:nsid w:val="004F7C76"/>
+    <w:multiLevelType w:val="hybridMultilevel"/>
+    <w:tmpl w:val="16C8686E"/>
+    <w:lvl w:ilvl="0" w:tplc="04090019">
+      <w:start w:val="1"/>
+      <w:numFmt w:val="lowerLetter"/>
+      <w:lvlText w:val="%1."/>
+      <w:lvlJc w:val="left"/>
+      <w:pPr>
+        <w:ind w:left="1440" w:hanging="360"/>
+      </w:pPr>
+    </w:lvl>
+    <w:lvl w:ilvl="1" w:tplc="04090019" w:tentative="1">
+      <w:start w:val="1"/>
+      <w:numFmt w:val="lowerLetter"/>
+      <w:lvlText w:val="%2."/>
+      <w:lvlJc w:val="left"/>
+      <w:pPr>
+        <w:ind w:left="2160" w:hanging="360"/>
+      </w:pPr>
+    </w:lvl>
+    <w:lvl w:ilvl="2" w:tplc="0409001B" w:tentative="1">
+      <w:start w:val="1"/>
+      <w:numFmt w:val="lowerRoman"/>
+      <w:lvlText w:val="%3."/>
+      <w:lvlJc w:val="right"/>
+      <w:pPr>
+        <w:ind w:left="2880" w:hanging="180"/>
+      </w:pPr>
+    </w:lvl>
+    <w:lvl w:ilvl="3" w:tplc="0409000F" w:tentative="1">
+      <w:start w:val="1"/>
+      <w:numFmt w:val="decimal"/>
+      <w:lvlText w:val="%4."/>
+      <w:lvlJc w:val="left"/>
+      <w:pPr>
+        <w:ind w:left="3600" w:hanging="360"/>
+      </w:pPr>
+    </w:lvl>
+    <w:lvl w:ilvl="4" w:tplc="04090019" w:tentative="1">
+      <w:start w:val="1"/>
+      <w:numFmt w:val="lowerLetter"/>
+      <w:lvlText w:val="%5."/>
+      <w:lvlJc w:val="left"/>
+      <w:pPr>
+        <w:ind w:left="4320" w:hanging="360"/>
+      </w:pPr>
+    </w:lvl>
+    <w:lvl w:ilvl="5" w:tplc="0409001B" w:tentative="1">
+      <w:start w:val="1"/>
+      <w:numFmt w:val="lowerRoman"/>
+      <w:lvlText w:val="%6."/>
+      <w:lvlJc w:val="right"/>
+      <w:pPr>
+        <w:ind w:left="5040" w:hanging="180"/>
+      </w:pPr>
+    </w:lvl>
+    <w:lvl w:ilvl="6" w:tplc="0409000F" w:tentative="1">
+      <w:start w:val="1"/>
+      <w:numFmt w:val="decimal"/>
+      <w:lvlText w:val="%7."/>
+      <w:lvlJc w:val="left"/>
+      <w:pPr>
+        <w:ind w:left="5760" w:hanging="360"/>
+      </w:pPr>
+    </w:lvl>
+    <w:lvl w:ilvl="7" w:tplc="04090019" w:tentative="1">
+      <w:start w:val="1"/>
+      <w:numFmt w:val="lowerLetter"/>
+      <w:lvlText w:val="%8."/>
+      <w:lvlJc w:val="left"/>
+      <w:pPr>
+        <w:ind w:left="6480" w:hanging="360"/>
+      </w:pPr>
+    </w:lvl>
+    <w:lvl w:ilvl="8" w:tplc="0409001B" w:tentative="1">
+      <w:start w:val="1"/>
+      <w:numFmt w:val="lowerRoman"/>
+      <w:lvlText w:val="%9."/>
+      <w:lvlJc w:val="right"/>
+      <w:pPr>
+        <w:ind w:left="7200" w:hanging="180"/>
+      </w:pPr>
+    </w:lvl>
+  </w:abstractNum>
+  <w:abstractNum w:abstractNumId="1" w15:restartNumberingAfterBreak="0">
     <w:nsid w:val="0CE14BC8"/>
     <w:multiLevelType w:val="hybridMultilevel"/>
-    <w:tmpl w:val="DBA28A10"/>
+    <w:tmpl w:val="50C8777E"/>
     <w:lvl w:ilvl="0" w:tplc="0409000F">
       <w:start w:val="1"/>
       <w:numFmt w:val="decimal"/>
@@ -1962,7 +2233,93 @@
       </w:pPr>
     </w:lvl>
   </w:abstractNum>
-  <w:abstractNum w:abstractNumId="1" w15:restartNumberingAfterBreak="0">
+  <w:abstractNum w:abstractNumId="2" w15:restartNumberingAfterBreak="0">
+    <w:nsid w:val="290E46C0"/>
+    <w:multiLevelType w:val="hybridMultilevel"/>
+    <w:tmpl w:val="E258CC54"/>
+    <w:lvl w:ilvl="0" w:tplc="04090019">
+      <w:start w:val="1"/>
+      <w:numFmt w:val="lowerLetter"/>
+      <w:lvlText w:val="%1."/>
+      <w:lvlJc w:val="left"/>
+      <w:pPr>
+        <w:ind w:left="1440" w:hanging="360"/>
+      </w:pPr>
+    </w:lvl>
+    <w:lvl w:ilvl="1" w:tplc="04090019" w:tentative="1">
+      <w:start w:val="1"/>
+      <w:numFmt w:val="lowerLetter"/>
+      <w:lvlText w:val="%2."/>
+      <w:lvlJc w:val="left"/>
+      <w:pPr>
+        <w:ind w:left="2160" w:hanging="360"/>
+      </w:pPr>
+    </w:lvl>
+    <w:lvl w:ilvl="2" w:tplc="0409001B" w:tentative="1">
+      <w:start w:val="1"/>
+      <w:numFmt w:val="lowerRoman"/>
+      <w:lvlText w:val="%3."/>
+      <w:lvlJc w:val="right"/>
+      <w:pPr>
+        <w:ind w:left="2880" w:hanging="180"/>
+      </w:pPr>
+    </w:lvl>
+    <w:lvl w:ilvl="3" w:tplc="0409000F" w:tentative="1">
+      <w:start w:val="1"/>
+      <w:numFmt w:val="decimal"/>
+      <w:lvlText w:val="%4."/>
+      <w:lvlJc w:val="left"/>
+      <w:pPr>
+        <w:ind w:left="3600" w:hanging="360"/>
+      </w:pPr>
+    </w:lvl>
+    <w:lvl w:ilvl="4" w:tplc="04090019" w:tentative="1">
+      <w:start w:val="1"/>
+      <w:numFmt w:val="lowerLetter"/>
+      <w:lvlText w:val="%5."/>
+      <w:lvlJc w:val="left"/>
+      <w:pPr>
+        <w:ind w:left="4320" w:hanging="360"/>
+      </w:pPr>
+    </w:lvl>
+    <w:lvl w:ilvl="5" w:tplc="0409001B" w:tentative="1">
+      <w:start w:val="1"/>
+      <w:numFmt w:val="lowerRoman"/>
+      <w:lvlText w:val="%6."/>
+      <w:lvlJc w:val="right"/>
+      <w:pPr>
+        <w:ind w:left="5040" w:hanging="180"/>
+      </w:pPr>
+    </w:lvl>
+    <w:lvl w:ilvl="6" w:tplc="0409000F" w:tentative="1">
+      <w:start w:val="1"/>
+      <w:numFmt w:val="decimal"/>
+      <w:lvlText w:val="%7."/>
+      <w:lvlJc w:val="left"/>
+      <w:pPr>
+        <w:ind w:left="5760" w:hanging="360"/>
+      </w:pPr>
+    </w:lvl>
+    <w:lvl w:ilvl="7" w:tplc="04090019" w:tentative="1">
+      <w:start w:val="1"/>
+      <w:numFmt w:val="lowerLetter"/>
+      <w:lvlText w:val="%8."/>
+      <w:lvlJc w:val="left"/>
+      <w:pPr>
+        <w:ind w:left="6480" w:hanging="360"/>
+      </w:pPr>
+    </w:lvl>
+    <w:lvl w:ilvl="8" w:tplc="0409001B" w:tentative="1">
+      <w:start w:val="1"/>
+      <w:numFmt w:val="lowerRoman"/>
+      <w:lvlText w:val="%9."/>
+      <w:lvlJc w:val="right"/>
+      <w:pPr>
+        <w:ind w:left="7200" w:hanging="180"/>
+      </w:pPr>
+    </w:lvl>
+  </w:abstractNum>
+  <w:abstractNum w:abstractNumId="3" w15:restartNumberingAfterBreak="0">
     <w:nsid w:val="34B0701A"/>
     <w:multiLevelType w:val="hybridMultilevel"/>
     <w:tmpl w:val="28907A1C"/>
@@ -2052,7 +2409,7 @@
       </w:pPr>
     </w:lvl>
   </w:abstractNum>
-  <w:abstractNum w:abstractNumId="2" w15:restartNumberingAfterBreak="0">
+  <w:abstractNum w:abstractNumId="4" w15:restartNumberingAfterBreak="0">
     <w:nsid w:val="439C6FC1"/>
     <w:multiLevelType w:val="hybridMultilevel"/>
     <w:tmpl w:val="31CA6A7E"/>
@@ -2139,19 +2496,25 @@
     </w:lvl>
   </w:abstractNum>
   <w:num w:numId="1">
+    <w:abstractNumId w:val="3"/>
+  </w:num>
+  <w:num w:numId="2">
     <w:abstractNumId w:val="1"/>
   </w:num>
-  <w:num w:numId="2">
+  <w:num w:numId="3">
+    <w:abstractNumId w:val="4"/>
+  </w:num>
+  <w:num w:numId="4">
     <w:abstractNumId w:val="0"/>
   </w:num>
-  <w:num w:numId="3">
+  <w:num w:numId="5">
     <w:abstractNumId w:val="2"/>
   </w:num>
 </w:numbering>
 </file>
 
 <file path=word/styles.xml><?xml version="1.0" encoding="utf-8"?>
-<w:styles xmlns:mc="http://schemas.openxmlformats.org/markup-compatibility/2006" xmlns:r="http://schemas.openxmlformats.org/officeDocument/2006/relationships" xmlns:w="http://schemas.openxmlformats.org/wordprocessingml/2006/main" xmlns:w14="http://schemas.microsoft.com/office/word/2010/wordml" xmlns:w15="http://schemas.microsoft.com/office/word/2012/wordml" xmlns:w16cid="http://schemas.microsoft.com/office/word/2016/wordml/cid" xmlns:w16se="http://schemas.microsoft.com/office/word/2015/wordml/symex" mc:Ignorable="w14 w15 w16se w16cid">
+<w:styles xmlns:mc="http://schemas.openxmlformats.org/markup-compatibility/2006" xmlns:r="http://schemas.openxmlformats.org/officeDocument/2006/relationships" xmlns:w="http://schemas.openxmlformats.org/wordprocessingml/2006/main" xmlns:w14="http://schemas.microsoft.com/office/word/2010/wordml" xmlns:w15="http://schemas.microsoft.com/office/word/2012/wordml" xmlns:w16cex="http://schemas.microsoft.com/office/word/2018/wordml/cex" xmlns:w16cid="http://schemas.microsoft.com/office/word/2016/wordml/cid" xmlns:w16="http://schemas.microsoft.com/office/word/2018/wordml" xmlns:w16se="http://schemas.microsoft.com/office/word/2015/wordml/symex" mc:Ignorable="w14 w15 w16se w16cid w16 w16cex">
   <w:docDefaults>
     <w:rPrDefault>
       <w:rPr>

</xml_diff>

<commit_message>
Updated design document and modified scenes to include Credits Scene. Modified Level.cs file 5-15-2020
</commit_message>
<xml_diff>
--- a/Space Defender Game Design Document.docx
+++ b/Space Defender Game Design Document.docx
@@ -17,7 +17,7 @@
           <w:sz w:val="56"/>
           <w:szCs w:val="56"/>
         </w:rPr>
-        <w:t xml:space="preserve">Cam’s </w:t>
+        <w:t xml:space="preserve">Captain </w:t>
       </w:r>
       <w:r>
         <w:rPr>
@@ -25,7 +25,7 @@
           <w:sz w:val="56"/>
           <w:szCs w:val="56"/>
         </w:rPr>
-        <w:t>Space Defender</w:t>
+        <w:t>Cam</w:t>
       </w:r>
       <w:r>
         <w:rPr>
@@ -33,25 +33,23 @@
           <w:sz w:val="56"/>
           <w:szCs w:val="56"/>
         </w:rPr>
-        <w:t xml:space="preserve"> </w:t>
-      </w:r>
-    </w:p>
-    <w:p>
-      <w:pPr>
-        <w:jc w:val="center"/>
+        <w:t>eron</w:t>
+      </w:r>
+      <w:r>
         <w:rPr>
           <w:b/>
           <w:sz w:val="56"/>
           <w:szCs w:val="56"/>
         </w:rPr>
-      </w:pPr>
+        <w:t xml:space="preserve">’s </w:t>
+      </w:r>
       <w:r>
         <w:rPr>
           <w:b/>
           <w:sz w:val="56"/>
           <w:szCs w:val="56"/>
         </w:rPr>
-        <w:t>Game</w:t>
+        <w:t>Space Defender</w:t>
       </w:r>
       <w:r>
         <w:rPr>
@@ -61,20 +59,46 @@
         </w:rPr>
         <w:t xml:space="preserve"> </w:t>
       </w:r>
-      <w:r>
+    </w:p>
+    <w:p>
+      <w:pPr>
+        <w:jc w:val="center"/>
         <w:rPr>
           <w:b/>
           <w:sz w:val="56"/>
           <w:szCs w:val="56"/>
         </w:rPr>
-        <w:t>Design</w:t>
-      </w:r>
+      </w:pPr>
       <w:r>
         <w:rPr>
           <w:b/>
           <w:sz w:val="56"/>
           <w:szCs w:val="56"/>
         </w:rPr>
+        <w:t>Game</w:t>
+      </w:r>
+      <w:r>
+        <w:rPr>
+          <w:b/>
+          <w:sz w:val="56"/>
+          <w:szCs w:val="56"/>
+        </w:rPr>
+        <w:t xml:space="preserve"> </w:t>
+      </w:r>
+      <w:r>
+        <w:rPr>
+          <w:b/>
+          <w:sz w:val="56"/>
+          <w:szCs w:val="56"/>
+        </w:rPr>
+        <w:t>Design</w:t>
+      </w:r>
+      <w:r>
+        <w:rPr>
+          <w:b/>
+          <w:sz w:val="56"/>
+          <w:szCs w:val="56"/>
+        </w:rPr>
         <w:t xml:space="preserve"> Document</w:t>
       </w:r>
     </w:p>
@@ -83,8 +107,44 @@
         <w:jc w:val="center"/>
         <w:rPr>
           <w:b/>
-          <w:sz w:val="72"/>
-          <w:szCs w:val="72"/>
+          <w:sz w:val="24"/>
+          <w:szCs w:val="24"/>
+        </w:rPr>
+      </w:pPr>
+    </w:p>
+    <w:p>
+      <w:pPr>
+        <w:jc w:val="center"/>
+        <w:rPr>
+          <w:b/>
+          <w:sz w:val="24"/>
+          <w:szCs w:val="24"/>
+        </w:rPr>
+      </w:pPr>
+    </w:p>
+    <w:p>
+      <w:pPr>
+        <w:rPr>
+          <w:b/>
+          <w:sz w:val="28"/>
+          <w:szCs w:val="28"/>
+        </w:rPr>
+      </w:pPr>
+      <w:r>
+        <w:rPr>
+          <w:b/>
+          <w:sz w:val="28"/>
+          <w:szCs w:val="28"/>
+        </w:rPr>
+        <w:t xml:space="preserve">Introduction </w:t>
+      </w:r>
+    </w:p>
+    <w:p>
+      <w:pPr>
+        <w:rPr>
+          <w:b/>
+          <w:sz w:val="24"/>
+          <w:szCs w:val="24"/>
         </w:rPr>
       </w:pPr>
     </w:p>
@@ -121,7 +181,7 @@
                     <pic:cNvPicPr/>
                   </pic:nvPicPr>
                   <pic:blipFill>
-                    <a:blip r:embed="rId5" cstate="print">
+                    <a:blip r:embed="rId6" cstate="print">
                       <a:extLst>
                         <a:ext uri="{28A0092B-C50C-407E-A947-70E740481C1C}">
                           <a14:useLocalDpi xmlns:a14="http://schemas.microsoft.com/office/drawing/2010/main" val="0"/>
@@ -267,6 +327,16 @@
           <w:szCs w:val="24"/>
         </w:rPr>
       </w:pPr>
+    </w:p>
+    <w:p>
+      <w:pPr>
+        <w:rPr>
+          <w:b/>
+          <w:color w:val="000000" w:themeColor="text1"/>
+          <w:sz w:val="24"/>
+          <w:szCs w:val="24"/>
+        </w:rPr>
+      </w:pPr>
       <w:r>
         <w:rPr>
           <w:b/>
@@ -452,7 +522,7 @@
                     <pic:cNvPicPr/>
                   </pic:nvPicPr>
                   <pic:blipFill>
-                    <a:blip r:embed="rId6" cstate="print">
+                    <a:blip r:embed="rId7" cstate="print">
                       <a:extLst>
                         <a:ext uri="{28A0092B-C50C-407E-A947-70E740481C1C}">
                           <a14:useLocalDpi xmlns:a14="http://schemas.microsoft.com/office/drawing/2010/main" val="0"/>
@@ -526,29 +596,6 @@
     <w:p>
       <w:pPr>
         <w:rPr>
-          <w:rFonts w:cstheme="minorHAnsi"/>
-          <w:b/>
-          <w:bCs/>
-          <w:color w:val="FF0000"/>
-          <w:sz w:val="28"/>
-          <w:szCs w:val="28"/>
-        </w:rPr>
-      </w:pPr>
-      <w:r>
-        <w:rPr>
-          <w:rFonts w:cstheme="minorHAnsi"/>
-          <w:b/>
-          <w:bCs/>
-          <w:color w:val="FF0000"/>
-          <w:sz w:val="28"/>
-          <w:szCs w:val="28"/>
-        </w:rPr>
-        <w:t>TODO - Not this game’s game flow</w:t>
-      </w:r>
-    </w:p>
-    <w:p>
-      <w:pPr>
-        <w:rPr>
           <w:color w:val="FF0000"/>
         </w:rPr>
       </w:pPr>
@@ -558,10 +605,10 @@
           <w:color w:val="FF0000"/>
         </w:rPr>
         <w:drawing>
-          <wp:inline distT="0" distB="0" distL="0" distR="0" wp14:anchorId="637720D7" wp14:editId="6C33BD7B">
-            <wp:extent cx="5943600" cy="3201670"/>
-            <wp:effectExtent l="0" t="0" r="0" b="0"/>
-            <wp:docPr id="8" name="Picture 8"/>
+          <wp:inline distT="0" distB="0" distL="0" distR="0" wp14:anchorId="7782E2DA" wp14:editId="5395B047">
+            <wp:extent cx="5935980" cy="3451860"/>
+            <wp:effectExtent l="0" t="0" r="7620" b="0"/>
+            <wp:docPr id="12" name="Picture 12"/>
             <wp:cNvGraphicFramePr>
               <a:graphicFrameLocks xmlns:a="http://schemas.openxmlformats.org/drawingml/2006/main" noChangeAspect="1"/>
             </wp:cNvGraphicFramePr>
@@ -575,7 +622,7 @@
                     </pic:cNvPicPr>
                   </pic:nvPicPr>
                   <pic:blipFill>
-                    <a:blip r:embed="rId7" cstate="print">
+                    <a:blip r:embed="rId8">
                       <a:extLst>
                         <a:ext uri="{28A0092B-C50C-407E-A947-70E740481C1C}">
                           <a14:useLocalDpi xmlns:a14="http://schemas.microsoft.com/office/drawing/2010/main" val="0"/>
@@ -590,7 +637,7 @@
                   <pic:spPr bwMode="auto">
                     <a:xfrm>
                       <a:off x="0" y="0"/>
-                      <a:ext cx="5943600" cy="3201670"/>
+                      <a:ext cx="5935980" cy="3451860"/>
                     </a:xfrm>
                     <a:prstGeom prst="rect">
                       <a:avLst/>
@@ -690,7 +737,7 @@
                     <pic:cNvPicPr/>
                   </pic:nvPicPr>
                   <pic:blipFill>
-                    <a:blip r:embed="rId8" cstate="print">
+                    <a:blip r:embed="rId9" cstate="print">
                       <a:extLst>
                         <a:ext uri="{28A0092B-C50C-407E-A947-70E740481C1C}">
                           <a14:useLocalDpi xmlns:a14="http://schemas.microsoft.com/office/drawing/2010/main" val="0"/>
@@ -732,9 +779,10 @@
         <w:rPr>
           <w:rFonts w:cstheme="minorHAnsi"/>
           <w:b/>
-          <w:color w:val="000000" w:themeColor="text1"/>
-          <w:sz w:val="24"/>
-          <w:szCs w:val="24"/>
+          <w:bCs/>
+          <w:color w:val="000000" w:themeColor="text1"/>
+          <w:sz w:val="28"/>
+          <w:szCs w:val="28"/>
         </w:rPr>
       </w:pPr>
       <w:r>
@@ -769,6 +817,37 @@
         <w:spacing w:after="0" w:line="240" w:lineRule="auto"/>
         <w:rPr>
           <w:rFonts w:cstheme="minorHAnsi"/>
+          <w:b/>
+          <w:bCs/>
+          <w:color w:val="000000" w:themeColor="text1"/>
+          <w:sz w:val="28"/>
+          <w:szCs w:val="28"/>
+        </w:rPr>
+      </w:pPr>
+    </w:p>
+    <w:p>
+      <w:pPr>
+        <w:autoSpaceDE w:val="0"/>
+        <w:autoSpaceDN w:val="0"/>
+        <w:adjustRightInd w:val="0"/>
+        <w:spacing w:after="0" w:line="240" w:lineRule="auto"/>
+        <w:rPr>
+          <w:rFonts w:cstheme="minorHAnsi"/>
+          <w:b/>
+          <w:color w:val="000000" w:themeColor="text1"/>
+          <w:sz w:val="24"/>
+          <w:szCs w:val="24"/>
+        </w:rPr>
+      </w:pPr>
+    </w:p>
+    <w:p>
+      <w:pPr>
+        <w:autoSpaceDE w:val="0"/>
+        <w:autoSpaceDN w:val="0"/>
+        <w:adjustRightInd w:val="0"/>
+        <w:spacing w:after="0" w:line="240" w:lineRule="auto"/>
+        <w:rPr>
+          <w:rFonts w:cstheme="minorHAnsi"/>
           <w:color w:val="FF0000"/>
           <w:sz w:val="24"/>
           <w:szCs w:val="24"/>
@@ -788,10 +867,10 @@
           <w:color w:val="FF0000"/>
         </w:rPr>
         <w:drawing>
-          <wp:inline distT="0" distB="0" distL="0" distR="0" wp14:anchorId="5C866872" wp14:editId="1D297B36">
-            <wp:extent cx="5943600" cy="4438650"/>
-            <wp:effectExtent l="0" t="0" r="0" b="0"/>
-            <wp:docPr id="1" name="Picture 1" descr="A screenshot of a cell phone&#10;&#10;Description automatically generated"/>
+          <wp:inline distT="0" distB="0" distL="0" distR="0" wp14:anchorId="7952E063" wp14:editId="13CFBF43">
+            <wp:extent cx="3406435" cy="5121084"/>
+            <wp:effectExtent l="0" t="0" r="3810" b="3810"/>
+            <wp:docPr id="13" name="Picture 13" descr="A black sign with white text&#10;&#10;Description automatically generated"/>
             <wp:cNvGraphicFramePr>
               <a:graphicFrameLocks xmlns:a="http://schemas.openxmlformats.org/drawingml/2006/main" noChangeAspect="1"/>
             </wp:cNvGraphicFramePr>
@@ -799,161 +878,7 @@
               <a:graphicData uri="http://schemas.openxmlformats.org/drawingml/2006/picture">
                 <pic:pic xmlns:pic="http://schemas.openxmlformats.org/drawingml/2006/picture">
                   <pic:nvPicPr>
-                    <pic:cNvPr id="1" name="Start Menu Screen.png"/>
-                    <pic:cNvPicPr/>
-                  </pic:nvPicPr>
-                  <pic:blipFill>
-                    <a:blip r:embed="rId9">
-                      <a:extLst>
-                        <a:ext uri="{28A0092B-C50C-407E-A947-70E740481C1C}">
-                          <a14:useLocalDpi xmlns:a14="http://schemas.microsoft.com/office/drawing/2010/main" val="0"/>
-                        </a:ext>
-                      </a:extLst>
-                    </a:blip>
-                    <a:stretch>
-                      <a:fillRect/>
-                    </a:stretch>
-                  </pic:blipFill>
-                  <pic:spPr>
-                    <a:xfrm>
-                      <a:off x="0" y="0"/>
-                      <a:ext cx="5943600" cy="4438650"/>
-                    </a:xfrm>
-                    <a:prstGeom prst="rect">
-                      <a:avLst/>
-                    </a:prstGeom>
-                  </pic:spPr>
-                </pic:pic>
-              </a:graphicData>
-            </a:graphic>
-          </wp:inline>
-        </w:drawing>
-      </w:r>
-    </w:p>
-    <w:p>
-      <w:pPr>
-        <w:rPr>
-          <w:color w:val="FF0000"/>
-        </w:rPr>
-      </w:pPr>
-    </w:p>
-    <w:p>
-      <w:pPr>
-        <w:jc w:val="center"/>
-        <w:rPr>
-          <w:b/>
-          <w:bCs/>
-          <w:color w:val="FF0000"/>
-          <w:sz w:val="24"/>
-          <w:szCs w:val="24"/>
-        </w:rPr>
-      </w:pPr>
-      <w:r>
-        <w:rPr>
-          <w:b/>
-          <w:bCs/>
-          <w:color w:val="FF0000"/>
-          <w:sz w:val="24"/>
-          <w:szCs w:val="24"/>
-        </w:rPr>
-        <w:t>Start Menu Scene</w:t>
-      </w:r>
-    </w:p>
-    <w:p>
-      <w:pPr>
-        <w:rPr>
-          <w:color w:val="FF0000"/>
-        </w:rPr>
-      </w:pPr>
-    </w:p>
-    <w:p>
-      <w:pPr>
-        <w:rPr>
-          <w:color w:val="FF0000"/>
-        </w:rPr>
-      </w:pPr>
-    </w:p>
-    <w:p>
-      <w:pPr>
-        <w:rPr>
-          <w:color w:val="FF0000"/>
-        </w:rPr>
-      </w:pPr>
-    </w:p>
-    <w:p>
-      <w:pPr>
-        <w:rPr>
-          <w:color w:val="FF0000"/>
-        </w:rPr>
-      </w:pPr>
-    </w:p>
-    <w:p>
-      <w:pPr>
-        <w:rPr>
-          <w:color w:val="FF0000"/>
-        </w:rPr>
-      </w:pPr>
-    </w:p>
-    <w:p>
-      <w:pPr>
-        <w:rPr>
-          <w:color w:val="FF0000"/>
-        </w:rPr>
-      </w:pPr>
-    </w:p>
-    <w:p>
-      <w:pPr>
-        <w:rPr>
-          <w:color w:val="FF0000"/>
-        </w:rPr>
-      </w:pPr>
-    </w:p>
-    <w:p>
-      <w:pPr>
-        <w:rPr>
-          <w:color w:val="FF0000"/>
-        </w:rPr>
-      </w:pPr>
-    </w:p>
-    <w:p>
-      <w:pPr>
-        <w:rPr>
-          <w:color w:val="FF0000"/>
-        </w:rPr>
-      </w:pPr>
-    </w:p>
-    <w:p>
-      <w:pPr>
-        <w:rPr>
-          <w:color w:val="FF0000"/>
-        </w:rPr>
-      </w:pPr>
-    </w:p>
-    <w:p>
-      <w:pPr>
-        <w:jc w:val="center"/>
-        <w:rPr>
-          <w:color w:val="FF0000"/>
-        </w:rPr>
-      </w:pPr>
-      <w:r>
-        <w:rPr>
-          <w:noProof/>
-          <w:color w:val="FF0000"/>
-        </w:rPr>
-        <w:drawing>
-          <wp:inline distT="0" distB="0" distL="0" distR="0" wp14:anchorId="406E1232" wp14:editId="0972E3C3">
-            <wp:extent cx="5943600" cy="4461510"/>
-            <wp:effectExtent l="0" t="0" r="0" b="0"/>
-            <wp:docPr id="2" name="Picture 2" descr="A picture containing LEGO&#10;&#10;Description automatically generated"/>
-            <wp:cNvGraphicFramePr>
-              <a:graphicFrameLocks xmlns:a="http://schemas.openxmlformats.org/drawingml/2006/main" noChangeAspect="1"/>
-            </wp:cNvGraphicFramePr>
-            <a:graphic xmlns:a="http://schemas.openxmlformats.org/drawingml/2006/main">
-              <a:graphicData uri="http://schemas.openxmlformats.org/drawingml/2006/picture">
-                <pic:pic xmlns:pic="http://schemas.openxmlformats.org/drawingml/2006/picture">
-                  <pic:nvPicPr>
-                    <pic:cNvPr id="2" name="Training Level Scene.png"/>
+                    <pic:cNvPr id="13" name="Start Menu Scene.png"/>
                     <pic:cNvPicPr/>
                   </pic:nvPicPr>
                   <pic:blipFill>
@@ -971,7 +896,7 @@
                   <pic:spPr>
                     <a:xfrm>
                       <a:off x="0" y="0"/>
-                      <a:ext cx="5943600" cy="4461510"/>
+                      <a:ext cx="3406435" cy="5121084"/>
                     </a:xfrm>
                     <a:prstGeom prst="rect">
                       <a:avLst/>
@@ -986,8 +911,64 @@
     </w:p>
     <w:p>
       <w:pPr>
+        <w:rPr>
+          <w:color w:val="FF0000"/>
+        </w:rPr>
+      </w:pPr>
+    </w:p>
+    <w:p>
+      <w:pPr>
         <w:jc w:val="center"/>
         <w:rPr>
+          <w:b/>
+          <w:bCs/>
+          <w:color w:val="000000" w:themeColor="text1"/>
+          <w:sz w:val="24"/>
+          <w:szCs w:val="24"/>
+        </w:rPr>
+      </w:pPr>
+      <w:r>
+        <w:rPr>
+          <w:b/>
+          <w:bCs/>
+          <w:color w:val="000000" w:themeColor="text1"/>
+          <w:sz w:val="24"/>
+          <w:szCs w:val="24"/>
+        </w:rPr>
+        <w:t>Start Menu Scene</w:t>
+      </w:r>
+    </w:p>
+    <w:p>
+      <w:pPr>
+        <w:rPr>
+          <w:color w:val="FF0000"/>
+        </w:rPr>
+      </w:pPr>
+    </w:p>
+    <w:p>
+      <w:pPr>
+        <w:rPr>
+          <w:color w:val="FF0000"/>
+        </w:rPr>
+      </w:pPr>
+    </w:p>
+    <w:p>
+      <w:pPr>
+        <w:rPr>
+          <w:color w:val="FF0000"/>
+        </w:rPr>
+      </w:pPr>
+    </w:p>
+    <w:p>
+      <w:pPr>
+        <w:rPr>
+          <w:color w:val="FF0000"/>
+        </w:rPr>
+      </w:pPr>
+    </w:p>
+    <w:p>
+      <w:pPr>
+        <w:rPr>
           <w:color w:val="FF0000"/>
         </w:rPr>
       </w:pPr>
@@ -995,55 +976,6 @@
     <w:p>
       <w:pPr>
         <w:jc w:val="center"/>
-        <w:rPr>
-          <w:b/>
-          <w:bCs/>
-          <w:color w:val="FF0000"/>
-          <w:sz w:val="24"/>
-          <w:szCs w:val="24"/>
-        </w:rPr>
-      </w:pPr>
-      <w:r>
-        <w:rPr>
-          <w:b/>
-          <w:bCs/>
-          <w:color w:val="FF0000"/>
-          <w:sz w:val="24"/>
-          <w:szCs w:val="24"/>
-        </w:rPr>
-        <w:t xml:space="preserve">Training </w:t>
-      </w:r>
-      <w:r>
-        <w:rPr>
-          <w:b/>
-          <w:bCs/>
-          <w:color w:val="FF0000"/>
-          <w:sz w:val="24"/>
-          <w:szCs w:val="24"/>
-        </w:rPr>
-        <w:t xml:space="preserve">Level </w:t>
-      </w:r>
-      <w:r>
-        <w:rPr>
-          <w:b/>
-          <w:bCs/>
-          <w:color w:val="FF0000"/>
-          <w:sz w:val="24"/>
-          <w:szCs w:val="24"/>
-        </w:rPr>
-        <w:t>Scene</w:t>
-      </w:r>
-    </w:p>
-    <w:p>
-      <w:pPr>
-        <w:jc w:val="center"/>
-        <w:rPr>
-          <w:color w:val="FF0000"/>
-        </w:rPr>
-      </w:pPr>
-    </w:p>
-    <w:p>
-      <w:pPr>
         <w:rPr>
           <w:color w:val="FF0000"/>
         </w:rPr>
@@ -1055,10 +987,10 @@
         </w:rPr>
         <w:lastRenderedPageBreak/>
         <w:drawing>
-          <wp:inline distT="0" distB="0" distL="0" distR="0" wp14:anchorId="2E282C37" wp14:editId="498489F7">
-            <wp:extent cx="5943600" cy="4431665"/>
-            <wp:effectExtent l="0" t="0" r="0" b="6985"/>
-            <wp:docPr id="3" name="Picture 3" descr="A screen shot of a city&#10;&#10;Description automatically generated"/>
+          <wp:inline distT="0" distB="0" distL="0" distR="0" wp14:anchorId="44CBFB2B" wp14:editId="1682D67D">
+            <wp:extent cx="3414056" cy="5098222"/>
+            <wp:effectExtent l="0" t="0" r="0" b="7620"/>
+            <wp:docPr id="14" name="Picture 14" descr="A star filled sky&#10;&#10;Description automatically generated"/>
             <wp:cNvGraphicFramePr>
               <a:graphicFrameLocks xmlns:a="http://schemas.openxmlformats.org/drawingml/2006/main" noChangeAspect="1"/>
             </wp:cNvGraphicFramePr>
@@ -1066,7 +998,7 @@
               <a:graphicData uri="http://schemas.openxmlformats.org/drawingml/2006/picture">
                 <pic:pic xmlns:pic="http://schemas.openxmlformats.org/drawingml/2006/picture">
                   <pic:nvPicPr>
-                    <pic:cNvPr id="3" name="Instructions Scene.png"/>
+                    <pic:cNvPr id="14" name="Sample Game Scene.png"/>
                     <pic:cNvPicPr/>
                   </pic:nvPicPr>
                   <pic:blipFill>
@@ -1084,7 +1016,7 @@
                   <pic:spPr>
                     <a:xfrm>
                       <a:off x="0" y="0"/>
-                      <a:ext cx="5943600" cy="4431665"/>
+                      <a:ext cx="3414056" cy="5098222"/>
                     </a:xfrm>
                     <a:prstGeom prst="rect">
                       <a:avLst/>
@@ -1099,18 +1031,19 @@
     </w:p>
     <w:p>
       <w:pPr>
-        <w:rPr>
-          <w:color w:val="FF0000"/>
-        </w:rPr>
-      </w:pPr>
-    </w:p>
-    <w:p>
-      <w:pPr>
         <w:jc w:val="center"/>
         <w:rPr>
+          <w:color w:val="FF0000"/>
+        </w:rPr>
+      </w:pPr>
+    </w:p>
+    <w:p>
+      <w:pPr>
+        <w:jc w:val="center"/>
+        <w:rPr>
           <w:b/>
           <w:bCs/>
-          <w:color w:val="FF0000"/>
+          <w:color w:val="000000" w:themeColor="text1"/>
           <w:sz w:val="24"/>
           <w:szCs w:val="24"/>
         </w:rPr>
@@ -1119,6 +1052,60 @@
         <w:rPr>
           <w:b/>
           <w:bCs/>
+          <w:color w:val="000000" w:themeColor="text1"/>
+          <w:sz w:val="24"/>
+          <w:szCs w:val="24"/>
+        </w:rPr>
+        <w:t xml:space="preserve">Sample Game </w:t>
+      </w:r>
+      <w:r>
+        <w:rPr>
+          <w:b/>
+          <w:bCs/>
+          <w:color w:val="000000" w:themeColor="text1"/>
+          <w:sz w:val="24"/>
+          <w:szCs w:val="24"/>
+        </w:rPr>
+        <w:t>Scene</w:t>
+      </w:r>
+    </w:p>
+    <w:p>
+      <w:pPr>
+        <w:jc w:val="center"/>
+        <w:rPr>
+          <w:color w:val="FF0000"/>
+        </w:rPr>
+      </w:pPr>
+    </w:p>
+    <w:p>
+      <w:pPr>
+        <w:rPr>
+          <w:color w:val="FF0000"/>
+        </w:rPr>
+      </w:pPr>
+    </w:p>
+    <w:p>
+      <w:pPr>
+        <w:rPr>
+          <w:color w:val="FF0000"/>
+        </w:rPr>
+      </w:pPr>
+    </w:p>
+    <w:p>
+      <w:pPr>
+        <w:jc w:val="center"/>
+        <w:rPr>
+          <w:b/>
+          <w:bCs/>
+          <w:color w:val="FF0000"/>
+          <w:sz w:val="24"/>
+          <w:szCs w:val="24"/>
+        </w:rPr>
+      </w:pPr>
+      <w:r>
+        <w:rPr>
+          <w:b/>
+          <w:bCs/>
           <w:color w:val="FF0000"/>
           <w:sz w:val="24"/>
           <w:szCs w:val="24"/>
@@ -1143,17 +1130,64 @@
           <w:color w:val="FF0000"/>
         </w:rPr>
       </w:pPr>
+    </w:p>
+    <w:p>
+      <w:pPr>
+        <w:jc w:val="center"/>
+        <w:rPr>
+          <w:color w:val="FF0000"/>
+        </w:rPr>
+      </w:pPr>
+    </w:p>
+    <w:p>
+      <w:pPr>
+        <w:jc w:val="center"/>
+        <w:rPr>
+          <w:color w:val="FF0000"/>
+        </w:rPr>
+      </w:pPr>
+    </w:p>
+    <w:p>
+      <w:pPr>
+        <w:jc w:val="center"/>
+        <w:rPr>
+          <w:color w:val="FF0000"/>
+        </w:rPr>
+      </w:pPr>
+    </w:p>
+    <w:p>
+      <w:pPr>
+        <w:jc w:val="center"/>
+        <w:rPr>
+          <w:color w:val="FF0000"/>
+        </w:rPr>
+      </w:pPr>
+    </w:p>
+    <w:p>
+      <w:pPr>
+        <w:jc w:val="center"/>
+        <w:rPr>
+          <w:color w:val="FF0000"/>
+        </w:rPr>
+      </w:pPr>
+    </w:p>
+    <w:p>
+      <w:pPr>
+        <w:jc w:val="center"/>
+        <w:rPr>
+          <w:color w:val="FF0000"/>
+        </w:rPr>
+      </w:pPr>
       <w:r>
         <w:rPr>
           <w:noProof/>
           <w:color w:val="FF0000"/>
         </w:rPr>
-        <w:lastRenderedPageBreak/>
         <w:drawing>
-          <wp:inline distT="0" distB="0" distL="0" distR="0" wp14:anchorId="50B3164B" wp14:editId="1F1CA972">
-            <wp:extent cx="5943600" cy="4444365"/>
-            <wp:effectExtent l="0" t="0" r="0" b="0"/>
-            <wp:docPr id="4" name="Picture 4"/>
+          <wp:inline distT="0" distB="0" distL="0" distR="0" wp14:anchorId="0C7213F0" wp14:editId="7B7142D6">
+            <wp:extent cx="3452159" cy="5136325"/>
+            <wp:effectExtent l="0" t="0" r="0" b="7620"/>
+            <wp:docPr id="15" name="Picture 15" descr="A screen shot of a computer&#10;&#10;Description automatically generated"/>
             <wp:cNvGraphicFramePr>
               <a:graphicFrameLocks xmlns:a="http://schemas.openxmlformats.org/drawingml/2006/main" noChangeAspect="1"/>
             </wp:cNvGraphicFramePr>
@@ -1161,7 +1195,7 @@
               <a:graphicData uri="http://schemas.openxmlformats.org/drawingml/2006/picture">
                 <pic:pic xmlns:pic="http://schemas.openxmlformats.org/drawingml/2006/picture">
                   <pic:nvPicPr>
-                    <pic:cNvPr id="4" name="Level 1 Scene.png"/>
+                    <pic:cNvPr id="15" name="Game Over Scene.png"/>
                     <pic:cNvPicPr/>
                   </pic:nvPicPr>
                   <pic:blipFill>
@@ -1179,7 +1213,7 @@
                   <pic:spPr>
                     <a:xfrm>
                       <a:off x="0" y="0"/>
-                      <a:ext cx="5943600" cy="4444365"/>
+                      <a:ext cx="3452159" cy="5136325"/>
                     </a:xfrm>
                     <a:prstGeom prst="rect">
                       <a:avLst/>
@@ -1206,7 +1240,7 @@
         <w:rPr>
           <w:b/>
           <w:bCs/>
-          <w:color w:val="FF0000"/>
+          <w:color w:val="000000" w:themeColor="text1"/>
           <w:sz w:val="24"/>
           <w:szCs w:val="24"/>
         </w:rPr>
@@ -1215,289 +1249,31 @@
         <w:rPr>
           <w:b/>
           <w:bCs/>
-          <w:color w:val="FF0000"/>
-          <w:sz w:val="24"/>
-          <w:szCs w:val="24"/>
-        </w:rPr>
-        <w:t>Level 1</w:t>
+          <w:color w:val="000000" w:themeColor="text1"/>
+          <w:sz w:val="24"/>
+          <w:szCs w:val="24"/>
+        </w:rPr>
+        <w:t>Game Over</w:t>
       </w:r>
       <w:r>
         <w:rPr>
           <w:b/>
           <w:bCs/>
-          <w:color w:val="FF0000"/>
-          <w:sz w:val="24"/>
-          <w:szCs w:val="24"/>
-        </w:rPr>
-        <w:t xml:space="preserve"> Scene</w:t>
-      </w:r>
-    </w:p>
-    <w:p>
-      <w:pPr>
-        <w:jc w:val="center"/>
-        <w:rPr>
-          <w:color w:val="FF0000"/>
-        </w:rPr>
-      </w:pPr>
-      <w:r>
-        <w:rPr>
-          <w:noProof/>
-          <w:color w:val="FF0000"/>
-        </w:rPr>
-        <w:lastRenderedPageBreak/>
-        <w:drawing>
-          <wp:inline distT="0" distB="0" distL="0" distR="0" wp14:anchorId="63DEB2F5" wp14:editId="2EBFDF4C">
-            <wp:extent cx="5943600" cy="4480560"/>
-            <wp:effectExtent l="0" t="0" r="0" b="0"/>
-            <wp:docPr id="5" name="Picture 5"/>
-            <wp:cNvGraphicFramePr>
-              <a:graphicFrameLocks xmlns:a="http://schemas.openxmlformats.org/drawingml/2006/main" noChangeAspect="1"/>
-            </wp:cNvGraphicFramePr>
-            <a:graphic xmlns:a="http://schemas.openxmlformats.org/drawingml/2006/main">
-              <a:graphicData uri="http://schemas.openxmlformats.org/drawingml/2006/picture">
-                <pic:pic xmlns:pic="http://schemas.openxmlformats.org/drawingml/2006/picture">
-                  <pic:nvPicPr>
-                    <pic:cNvPr id="5" name="Level 2 Scene.png"/>
-                    <pic:cNvPicPr/>
-                  </pic:nvPicPr>
-                  <pic:blipFill>
-                    <a:blip r:embed="rId13">
-                      <a:extLst>
-                        <a:ext uri="{28A0092B-C50C-407E-A947-70E740481C1C}">
-                          <a14:useLocalDpi xmlns:a14="http://schemas.microsoft.com/office/drawing/2010/main" val="0"/>
-                        </a:ext>
-                      </a:extLst>
-                    </a:blip>
-                    <a:stretch>
-                      <a:fillRect/>
-                    </a:stretch>
-                  </pic:blipFill>
-                  <pic:spPr>
-                    <a:xfrm>
-                      <a:off x="0" y="0"/>
-                      <a:ext cx="5943600" cy="4480560"/>
-                    </a:xfrm>
-                    <a:prstGeom prst="rect">
-                      <a:avLst/>
-                    </a:prstGeom>
-                  </pic:spPr>
-                </pic:pic>
-              </a:graphicData>
-            </a:graphic>
-          </wp:inline>
-        </w:drawing>
-      </w:r>
-    </w:p>
-    <w:p>
-      <w:pPr>
-        <w:jc w:val="center"/>
-        <w:rPr>
-          <w:color w:val="FF0000"/>
-        </w:rPr>
-      </w:pPr>
-    </w:p>
-    <w:p>
-      <w:pPr>
-        <w:jc w:val="center"/>
+          <w:color w:val="000000" w:themeColor="text1"/>
+          <w:sz w:val="24"/>
+          <w:szCs w:val="24"/>
+        </w:rPr>
+        <w:t xml:space="preserve"> Sc</w:t>
+      </w:r>
+      <w:r>
         <w:rPr>
           <w:b/>
           <w:bCs/>
-          <w:color w:val="FF0000"/>
-          <w:sz w:val="24"/>
-          <w:szCs w:val="24"/>
-        </w:rPr>
-      </w:pPr>
-      <w:r>
-        <w:rPr>
-          <w:b/>
-          <w:bCs/>
-          <w:color w:val="FF0000"/>
-          <w:sz w:val="24"/>
-          <w:szCs w:val="24"/>
-        </w:rPr>
-        <w:t>Level 2 Scene</w:t>
-      </w:r>
-    </w:p>
-    <w:p>
-      <w:pPr>
-        <w:jc w:val="center"/>
-        <w:rPr>
-          <w:color w:val="FF0000"/>
-        </w:rPr>
-      </w:pPr>
-      <w:r>
-        <w:rPr>
-          <w:noProof/>
-          <w:color w:val="FF0000"/>
-        </w:rPr>
-        <w:lastRenderedPageBreak/>
-        <w:drawing>
-          <wp:inline distT="0" distB="0" distL="0" distR="0" wp14:anchorId="49FCDFA9" wp14:editId="1125B519">
-            <wp:extent cx="5943600" cy="4474845"/>
-            <wp:effectExtent l="0" t="0" r="0" b="1905"/>
-            <wp:docPr id="6" name="Picture 6" descr="A sign in front of a building&#10;&#10;Description automatically generated"/>
-            <wp:cNvGraphicFramePr>
-              <a:graphicFrameLocks xmlns:a="http://schemas.openxmlformats.org/drawingml/2006/main" noChangeAspect="1"/>
-            </wp:cNvGraphicFramePr>
-            <a:graphic xmlns:a="http://schemas.openxmlformats.org/drawingml/2006/main">
-              <a:graphicData uri="http://schemas.openxmlformats.org/drawingml/2006/picture">
-                <pic:pic xmlns:pic="http://schemas.openxmlformats.org/drawingml/2006/picture">
-                  <pic:nvPicPr>
-                    <pic:cNvPr id="6" name="Level 3 Scene.png"/>
-                    <pic:cNvPicPr/>
-                  </pic:nvPicPr>
-                  <pic:blipFill>
-                    <a:blip r:embed="rId14">
-                      <a:extLst>
-                        <a:ext uri="{28A0092B-C50C-407E-A947-70E740481C1C}">
-                          <a14:useLocalDpi xmlns:a14="http://schemas.microsoft.com/office/drawing/2010/main" val="0"/>
-                        </a:ext>
-                      </a:extLst>
-                    </a:blip>
-                    <a:stretch>
-                      <a:fillRect/>
-                    </a:stretch>
-                  </pic:blipFill>
-                  <pic:spPr>
-                    <a:xfrm>
-                      <a:off x="0" y="0"/>
-                      <a:ext cx="5943600" cy="4474845"/>
-                    </a:xfrm>
-                    <a:prstGeom prst="rect">
-                      <a:avLst/>
-                    </a:prstGeom>
-                  </pic:spPr>
-                </pic:pic>
-              </a:graphicData>
-            </a:graphic>
-          </wp:inline>
-        </w:drawing>
-      </w:r>
-    </w:p>
-    <w:p>
-      <w:pPr>
-        <w:jc w:val="center"/>
-        <w:rPr>
-          <w:color w:val="FF0000"/>
-        </w:rPr>
-      </w:pPr>
-    </w:p>
-    <w:p>
-      <w:pPr>
-        <w:jc w:val="center"/>
-        <w:rPr>
-          <w:b/>
-          <w:bCs/>
-          <w:color w:val="FF0000"/>
-          <w:sz w:val="24"/>
-          <w:szCs w:val="24"/>
-        </w:rPr>
-      </w:pPr>
-      <w:r>
-        <w:rPr>
-          <w:b/>
-          <w:bCs/>
-          <w:color w:val="FF0000"/>
-          <w:sz w:val="24"/>
-          <w:szCs w:val="24"/>
-        </w:rPr>
-        <w:t>Level 3 Scene</w:t>
-      </w:r>
-    </w:p>
-    <w:p>
-      <w:pPr>
-        <w:jc w:val="center"/>
-        <w:rPr>
-          <w:color w:val="FF0000"/>
-        </w:rPr>
-      </w:pPr>
-      <w:r>
-        <w:rPr>
-          <w:noProof/>
-          <w:color w:val="FF0000"/>
-        </w:rPr>
-        <w:lastRenderedPageBreak/>
-        <w:drawing>
-          <wp:inline distT="0" distB="0" distL="0" distR="0" wp14:anchorId="5FFEAA48" wp14:editId="10FFFB1F">
-            <wp:extent cx="5943600" cy="4442460"/>
-            <wp:effectExtent l="0" t="0" r="0" b="0"/>
-            <wp:docPr id="7" name="Picture 7"/>
-            <wp:cNvGraphicFramePr>
-              <a:graphicFrameLocks xmlns:a="http://schemas.openxmlformats.org/drawingml/2006/main" noChangeAspect="1"/>
-            </wp:cNvGraphicFramePr>
-            <a:graphic xmlns:a="http://schemas.openxmlformats.org/drawingml/2006/main">
-              <a:graphicData uri="http://schemas.openxmlformats.org/drawingml/2006/picture">
-                <pic:pic xmlns:pic="http://schemas.openxmlformats.org/drawingml/2006/picture">
-                  <pic:nvPicPr>
-                    <pic:cNvPr id="7" name="Game Over Scene.png"/>
-                    <pic:cNvPicPr/>
-                  </pic:nvPicPr>
-                  <pic:blipFill>
-                    <a:blip r:embed="rId15">
-                      <a:extLst>
-                        <a:ext uri="{28A0092B-C50C-407E-A947-70E740481C1C}">
-                          <a14:useLocalDpi xmlns:a14="http://schemas.microsoft.com/office/drawing/2010/main" val="0"/>
-                        </a:ext>
-                      </a:extLst>
-                    </a:blip>
-                    <a:stretch>
-                      <a:fillRect/>
-                    </a:stretch>
-                  </pic:blipFill>
-                  <pic:spPr>
-                    <a:xfrm>
-                      <a:off x="0" y="0"/>
-                      <a:ext cx="5943600" cy="4442460"/>
-                    </a:xfrm>
-                    <a:prstGeom prst="rect">
-                      <a:avLst/>
-                    </a:prstGeom>
-                  </pic:spPr>
-                </pic:pic>
-              </a:graphicData>
-            </a:graphic>
-          </wp:inline>
-        </w:drawing>
-      </w:r>
-    </w:p>
-    <w:p>
-      <w:pPr>
-        <w:jc w:val="center"/>
-        <w:rPr>
-          <w:color w:val="FF0000"/>
-        </w:rPr>
-      </w:pPr>
-    </w:p>
-    <w:p>
-      <w:pPr>
-        <w:jc w:val="center"/>
-        <w:rPr>
-          <w:b/>
-          <w:bCs/>
-          <w:color w:val="FF0000"/>
-          <w:sz w:val="24"/>
-          <w:szCs w:val="24"/>
-        </w:rPr>
-      </w:pPr>
-      <w:r>
-        <w:rPr>
-          <w:b/>
-          <w:bCs/>
-          <w:color w:val="FF0000"/>
-          <w:sz w:val="24"/>
-          <w:szCs w:val="24"/>
-        </w:rPr>
-        <w:t>Game Over</w:t>
-      </w:r>
-      <w:r>
-        <w:rPr>
-          <w:b/>
-          <w:bCs/>
-          <w:color w:val="FF0000"/>
-          <w:sz w:val="24"/>
-          <w:szCs w:val="24"/>
-        </w:rPr>
-        <w:t xml:space="preserve"> Screen</w:t>
+          <w:color w:val="000000" w:themeColor="text1"/>
+          <w:sz w:val="24"/>
+          <w:szCs w:val="24"/>
+        </w:rPr>
+        <w:t>ene</w:t>
       </w:r>
     </w:p>
     <w:p>
@@ -1539,29 +1315,7 @@
           <w:szCs w:val="28"/>
         </w:rPr>
         <w:lastRenderedPageBreak/>
-        <w:t xml:space="preserve">To Do List </w:t>
-      </w:r>
-      <w:proofErr w:type="gramStart"/>
-      <w:r>
-        <w:rPr>
-          <w:b/>
-          <w:bCs/>
-          <w:color w:val="000000" w:themeColor="text1"/>
-          <w:sz w:val="28"/>
-          <w:szCs w:val="28"/>
-        </w:rPr>
-        <w:t>For</w:t>
-      </w:r>
-      <w:proofErr w:type="gramEnd"/>
-      <w:r>
-        <w:rPr>
-          <w:b/>
-          <w:bCs/>
-          <w:color w:val="000000" w:themeColor="text1"/>
-          <w:sz w:val="28"/>
-          <w:szCs w:val="28"/>
-        </w:rPr>
-        <w:t xml:space="preserve"> Next Version</w:t>
+        <w:t>To Do List For Next Version</w:t>
       </w:r>
     </w:p>
     <w:p>
@@ -1597,21 +1351,7 @@
         <w:rPr>
           <w:color w:val="000000" w:themeColor="text1"/>
         </w:rPr>
-        <w:t>Allow player to select difficulty level (</w:t>
-      </w:r>
-      <w:proofErr w:type="spellStart"/>
-      <w:r>
-        <w:rPr>
-          <w:color w:val="000000" w:themeColor="text1"/>
-        </w:rPr>
-        <w:t>Ie</w:t>
-      </w:r>
-      <w:proofErr w:type="spellEnd"/>
-      <w:r>
-        <w:rPr>
-          <w:color w:val="000000" w:themeColor="text1"/>
-        </w:rPr>
-        <w:t xml:space="preserve">. easy, medium, hard). Adjust </w:t>
+        <w:t xml:space="preserve">Allow player to select difficulty level (Ie. easy, medium, hard). Adjust </w:t>
       </w:r>
       <w:r>
         <w:rPr>
@@ -1709,14 +1449,7 @@
         <w:rPr>
           <w:color w:val="000000" w:themeColor="text1"/>
         </w:rPr>
-        <w:t xml:space="preserve"> </w:t>
-      </w:r>
-      <w:proofErr w:type="gramStart"/>
-      <w:r>
-        <w:rPr>
-          <w:color w:val="000000" w:themeColor="text1"/>
-        </w:rPr>
-        <w:t xml:space="preserve">=  </w:t>
+        <w:t xml:space="preserve"> =  </w:t>
       </w:r>
       <w:r>
         <w:rPr>
@@ -1724,7 +1457,6 @@
         </w:rPr>
         <w:t>XX</w:t>
       </w:r>
-      <w:proofErr w:type="gramEnd"/>
       <w:r>
         <w:rPr>
           <w:color w:val="000000" w:themeColor="text1"/>
@@ -1753,21 +1485,7 @@
         <w:rPr>
           <w:color w:val="000000" w:themeColor="text1"/>
         </w:rPr>
-        <w:t xml:space="preserve"> Enemy </w:t>
-      </w:r>
-      <w:proofErr w:type="gramStart"/>
-      <w:r>
-        <w:rPr>
-          <w:color w:val="000000" w:themeColor="text1"/>
-        </w:rPr>
-        <w:t>=  XX</w:t>
-      </w:r>
-      <w:proofErr w:type="gramEnd"/>
-      <w:r>
-        <w:rPr>
-          <w:color w:val="000000" w:themeColor="text1"/>
-        </w:rPr>
-        <w:t xml:space="preserve"> points</w:t>
+        <w:t xml:space="preserve"> Enemy =  XX points</w:t>
       </w:r>
     </w:p>
     <w:p>
@@ -1877,6 +1595,7 @@
           <w:numId w:val="2"/>
         </w:numPr>
         <w:rPr>
+          <w:strike/>
           <w:color w:val="000000" w:themeColor="text1"/>
         </w:rPr>
       </w:pPr>
@@ -1888,9 +1607,32 @@
       </w:r>
       <w:r>
         <w:rPr>
+          <w:strike/>
           <w:color w:val="000000" w:themeColor="text1"/>
         </w:rPr>
         <w:t>Add Credits Screen including:</w:t>
+      </w:r>
+      <w:r>
+        <w:rPr>
+          <w:strike/>
+          <w:color w:val="000000" w:themeColor="text1"/>
+        </w:rPr>
+        <w:t xml:space="preserve">  </w:t>
+      </w:r>
+      <w:r>
+        <w:rPr>
+          <w:strike/>
+          <w:color w:val="000000" w:themeColor="text1"/>
+        </w:rPr>
+        <w:t xml:space="preserve"> </w:t>
+      </w:r>
+      <w:r>
+        <w:rPr>
+          <w:b/>
+          <w:bCs/>
+          <w:color w:val="000000" w:themeColor="text1"/>
+        </w:rPr>
+        <w:t>DONE</w:t>
       </w:r>
     </w:p>
     <w:p>
@@ -1901,11 +1643,13 @@
           <w:numId w:val="5"/>
         </w:numPr>
         <w:rPr>
-          <w:color w:val="000000" w:themeColor="text1"/>
-        </w:rPr>
-      </w:pPr>
-      <w:r>
-        <w:rPr>
+          <w:strike/>
+          <w:color w:val="000000" w:themeColor="text1"/>
+        </w:rPr>
+      </w:pPr>
+      <w:r>
+        <w:rPr>
+          <w:strike/>
           <w:color w:val="000000" w:themeColor="text1"/>
         </w:rPr>
         <w:t>GameDev.TV</w:t>
@@ -1919,11 +1663,13 @@
           <w:numId w:val="5"/>
         </w:numPr>
         <w:rPr>
-          <w:color w:val="000000" w:themeColor="text1"/>
-        </w:rPr>
-      </w:pPr>
-      <w:r>
-        <w:rPr>
+          <w:strike/>
+          <w:color w:val="000000" w:themeColor="text1"/>
+        </w:rPr>
+      </w:pPr>
+      <w:r>
+        <w:rPr>
+          <w:strike/>
           <w:color w:val="000000" w:themeColor="text1"/>
         </w:rPr>
         <w:t>Art by Kenney Assets</w:t>
@@ -1937,23 +1683,17 @@
           <w:numId w:val="5"/>
         </w:numPr>
         <w:rPr>
-          <w:color w:val="000000" w:themeColor="text1"/>
-        </w:rPr>
-      </w:pPr>
-      <w:r>
-        <w:rPr>
-          <w:color w:val="000000" w:themeColor="text1"/>
-        </w:rPr>
-        <w:t xml:space="preserve">Music by </w:t>
-      </w:r>
-      <w:proofErr w:type="spellStart"/>
-      <w:r>
-        <w:rPr>
-          <w:color w:val="000000" w:themeColor="text1"/>
-        </w:rPr>
-        <w:t>SketchyLogic</w:t>
-      </w:r>
-      <w:proofErr w:type="spellEnd"/>
+          <w:strike/>
+          <w:color w:val="000000" w:themeColor="text1"/>
+        </w:rPr>
+      </w:pPr>
+      <w:r>
+        <w:rPr>
+          <w:strike/>
+          <w:color w:val="000000" w:themeColor="text1"/>
+        </w:rPr>
+        <w:t>Music by SketchyLogic</w:t>
+      </w:r>
     </w:p>
     <w:p>
       <w:pPr>
@@ -2007,6 +1747,35 @@
     </w:p>
     <w:p>
       <w:pPr>
+        <w:pStyle w:val="ListParagraph"/>
+        <w:numPr>
+          <w:ilvl w:val="0"/>
+          <w:numId w:val="8"/>
+        </w:numPr>
+        <w:rPr>
+          <w:rFonts w:cstheme="minorHAnsi"/>
+          <w:color w:val="FF0000"/>
+          <w:sz w:val="24"/>
+          <w:szCs w:val="24"/>
+        </w:rPr>
+      </w:pPr>
+      <w:r>
+        <w:rPr>
+          <w:rFonts w:cstheme="minorHAnsi"/>
+          <w:color w:val="FF0000"/>
+          <w:sz w:val="24"/>
+          <w:szCs w:val="24"/>
+        </w:rPr>
+        <w:t>GitHub Repo Link</w:t>
+      </w:r>
+    </w:p>
+    <w:p>
+      <w:pPr>
+        <w:pStyle w:val="ListParagraph"/>
+        <w:numPr>
+          <w:ilvl w:val="0"/>
+          <w:numId w:val="8"/>
+        </w:numPr>
         <w:rPr>
           <w:rFonts w:cstheme="minorHAnsi"/>
           <w:color w:val="FF0000"/>
@@ -2034,6 +1803,696 @@
           <w:szCs w:val="24"/>
         </w:rPr>
       </w:pPr>
+    </w:p>
+    <w:p>
+      <w:pPr>
+        <w:jc w:val="center"/>
+        <w:rPr>
+          <w:rFonts w:cstheme="minorHAnsi"/>
+          <w:color w:val="FF0000"/>
+          <w:sz w:val="24"/>
+          <w:szCs w:val="24"/>
+        </w:rPr>
+      </w:pPr>
+    </w:p>
+    <w:p>
+      <w:pPr>
+        <w:jc w:val="center"/>
+        <w:rPr>
+          <w:rFonts w:cstheme="minorHAnsi"/>
+          <w:color w:val="FF0000"/>
+          <w:sz w:val="24"/>
+          <w:szCs w:val="24"/>
+        </w:rPr>
+      </w:pPr>
+    </w:p>
+    <w:p>
+      <w:pPr>
+        <w:jc w:val="center"/>
+        <w:rPr>
+          <w:rFonts w:cstheme="minorHAnsi"/>
+          <w:color w:val="FF0000"/>
+          <w:sz w:val="24"/>
+          <w:szCs w:val="24"/>
+        </w:rPr>
+      </w:pPr>
+    </w:p>
+    <w:p>
+      <w:pPr>
+        <w:jc w:val="center"/>
+        <w:rPr>
+          <w:rFonts w:cstheme="minorHAnsi"/>
+          <w:color w:val="FF0000"/>
+          <w:sz w:val="24"/>
+          <w:szCs w:val="24"/>
+        </w:rPr>
+      </w:pPr>
+    </w:p>
+    <w:p>
+      <w:pPr>
+        <w:jc w:val="center"/>
+        <w:rPr>
+          <w:rFonts w:cstheme="minorHAnsi"/>
+          <w:color w:val="FF0000"/>
+          <w:sz w:val="24"/>
+          <w:szCs w:val="24"/>
+        </w:rPr>
+      </w:pPr>
+    </w:p>
+    <w:p>
+      <w:pPr>
+        <w:jc w:val="center"/>
+        <w:rPr>
+          <w:rFonts w:cstheme="minorHAnsi"/>
+          <w:color w:val="FF0000"/>
+          <w:sz w:val="24"/>
+          <w:szCs w:val="24"/>
+        </w:rPr>
+      </w:pPr>
+    </w:p>
+    <w:p>
+      <w:pPr>
+        <w:jc w:val="center"/>
+        <w:rPr>
+          <w:rFonts w:cstheme="minorHAnsi"/>
+          <w:color w:val="FF0000"/>
+          <w:sz w:val="24"/>
+          <w:szCs w:val="24"/>
+        </w:rPr>
+      </w:pPr>
+    </w:p>
+    <w:p>
+      <w:pPr>
+        <w:rPr>
+          <w:rFonts w:cstheme="minorHAnsi"/>
+          <w:color w:val="FF0000"/>
+          <w:sz w:val="24"/>
+          <w:szCs w:val="24"/>
+        </w:rPr>
+      </w:pPr>
+      <w:r>
+        <w:rPr>
+          <w:rFonts w:cstheme="minorHAnsi"/>
+          <w:color w:val="FF0000"/>
+          <w:sz w:val="24"/>
+          <w:szCs w:val="24"/>
+        </w:rPr>
+        <w:br w:type="page"/>
+      </w:r>
+    </w:p>
+    <w:p>
+      <w:pPr>
+        <w:jc w:val="center"/>
+        <w:rPr>
+          <w:rFonts w:cstheme="minorHAnsi"/>
+          <w:b/>
+          <w:bCs/>
+          <w:color w:val="000000" w:themeColor="text1"/>
+          <w:sz w:val="40"/>
+          <w:szCs w:val="40"/>
+        </w:rPr>
+      </w:pPr>
+      <w:r>
+        <w:rPr>
+          <w:rFonts w:cstheme="minorHAnsi"/>
+          <w:b/>
+          <w:bCs/>
+          <w:color w:val="000000" w:themeColor="text1"/>
+          <w:sz w:val="40"/>
+          <w:szCs w:val="40"/>
+        </w:rPr>
+        <w:lastRenderedPageBreak/>
+        <w:t xml:space="preserve">Game Development </w:t>
+      </w:r>
+      <w:r>
+        <w:rPr>
+          <w:rFonts w:cstheme="minorHAnsi"/>
+          <w:b/>
+          <w:bCs/>
+          <w:color w:val="000000" w:themeColor="text1"/>
+          <w:sz w:val="40"/>
+          <w:szCs w:val="40"/>
+        </w:rPr>
+        <w:t>Process Checklist</w:t>
+      </w:r>
+    </w:p>
+    <w:p>
+      <w:pPr>
+        <w:rPr>
+          <w:rFonts w:cstheme="minorHAnsi"/>
+          <w:b/>
+          <w:bCs/>
+          <w:color w:val="000000" w:themeColor="text1"/>
+          <w:sz w:val="40"/>
+          <w:szCs w:val="40"/>
+        </w:rPr>
+      </w:pPr>
+    </w:p>
+    <w:p>
+      <w:pPr>
+        <w:pStyle w:val="ListParagraph"/>
+        <w:numPr>
+          <w:ilvl w:val="0"/>
+          <w:numId w:val="9"/>
+        </w:numPr>
+        <w:rPr>
+          <w:rFonts w:cstheme="minorHAnsi"/>
+          <w:color w:val="000000" w:themeColor="text1"/>
+          <w:sz w:val="32"/>
+          <w:szCs w:val="32"/>
+        </w:rPr>
+      </w:pPr>
+      <w:r>
+        <w:rPr>
+          <w:rFonts w:cstheme="minorHAnsi"/>
+          <w:color w:val="000000" w:themeColor="text1"/>
+          <w:sz w:val="32"/>
+          <w:szCs w:val="32"/>
+        </w:rPr>
+        <w:t>Create</w:t>
+      </w:r>
+      <w:r>
+        <w:rPr>
+          <w:rFonts w:cstheme="minorHAnsi"/>
+          <w:color w:val="000000" w:themeColor="text1"/>
+          <w:sz w:val="32"/>
+          <w:szCs w:val="32"/>
+        </w:rPr>
+        <w:t xml:space="preserve"> MindMap</w:t>
+      </w:r>
+      <w:r>
+        <w:rPr>
+          <w:rFonts w:cstheme="minorHAnsi"/>
+          <w:color w:val="000000" w:themeColor="text1"/>
+          <w:sz w:val="32"/>
+          <w:szCs w:val="32"/>
+        </w:rPr>
+        <w:t xml:space="preserve"> (LucidChart)</w:t>
+      </w:r>
+    </w:p>
+    <w:p>
+      <w:pPr>
+        <w:pStyle w:val="ListParagraph"/>
+        <w:numPr>
+          <w:ilvl w:val="0"/>
+          <w:numId w:val="9"/>
+        </w:numPr>
+        <w:rPr>
+          <w:rFonts w:cstheme="minorHAnsi"/>
+          <w:color w:val="000000" w:themeColor="text1"/>
+          <w:sz w:val="32"/>
+          <w:szCs w:val="32"/>
+        </w:rPr>
+      </w:pPr>
+      <w:r>
+        <w:rPr>
+          <w:rFonts w:cstheme="minorHAnsi"/>
+          <w:color w:val="000000" w:themeColor="text1"/>
+          <w:sz w:val="32"/>
+          <w:szCs w:val="32"/>
+        </w:rPr>
+        <w:t>Start Design Document (Microsoft Word)</w:t>
+      </w:r>
+    </w:p>
+    <w:p>
+      <w:pPr>
+        <w:pStyle w:val="ListParagraph"/>
+        <w:numPr>
+          <w:ilvl w:val="0"/>
+          <w:numId w:val="9"/>
+        </w:numPr>
+        <w:rPr>
+          <w:rFonts w:cstheme="minorHAnsi"/>
+          <w:color w:val="000000" w:themeColor="text1"/>
+          <w:sz w:val="32"/>
+          <w:szCs w:val="32"/>
+        </w:rPr>
+      </w:pPr>
+      <w:r>
+        <w:rPr>
+          <w:rFonts w:cstheme="minorHAnsi"/>
+          <w:color w:val="000000" w:themeColor="text1"/>
+          <w:sz w:val="32"/>
+          <w:szCs w:val="32"/>
+        </w:rPr>
+        <w:t>Create Project (Unity)</w:t>
+      </w:r>
+    </w:p>
+    <w:p>
+      <w:pPr>
+        <w:pStyle w:val="ListParagraph"/>
+        <w:numPr>
+          <w:ilvl w:val="0"/>
+          <w:numId w:val="9"/>
+        </w:numPr>
+        <w:rPr>
+          <w:rFonts w:cstheme="minorHAnsi"/>
+          <w:color w:val="000000" w:themeColor="text1"/>
+          <w:sz w:val="32"/>
+          <w:szCs w:val="32"/>
+        </w:rPr>
+      </w:pPr>
+      <w:r>
+        <w:rPr>
+          <w:rFonts w:cstheme="minorHAnsi"/>
+          <w:color w:val="000000" w:themeColor="text1"/>
+          <w:sz w:val="32"/>
+          <w:szCs w:val="32"/>
+        </w:rPr>
+        <w:t>Create local repo (SourceTree??)</w:t>
+      </w:r>
+    </w:p>
+    <w:p>
+      <w:pPr>
+        <w:pStyle w:val="ListParagraph"/>
+        <w:numPr>
+          <w:ilvl w:val="0"/>
+          <w:numId w:val="9"/>
+        </w:numPr>
+        <w:rPr>
+          <w:rFonts w:cstheme="minorHAnsi"/>
+          <w:color w:val="000000" w:themeColor="text1"/>
+          <w:sz w:val="32"/>
+          <w:szCs w:val="32"/>
+        </w:rPr>
+      </w:pPr>
+      <w:r>
+        <w:rPr>
+          <w:rFonts w:cstheme="minorHAnsi"/>
+          <w:color w:val="000000" w:themeColor="text1"/>
+          <w:sz w:val="32"/>
+          <w:szCs w:val="32"/>
+        </w:rPr>
+        <w:t>Determine ignored files (SourceTree??)</w:t>
+      </w:r>
+    </w:p>
+    <w:p>
+      <w:pPr>
+        <w:pStyle w:val="ListParagraph"/>
+        <w:numPr>
+          <w:ilvl w:val="0"/>
+          <w:numId w:val="9"/>
+        </w:numPr>
+        <w:rPr>
+          <w:rFonts w:cstheme="minorHAnsi"/>
+          <w:color w:val="000000" w:themeColor="text1"/>
+          <w:sz w:val="32"/>
+          <w:szCs w:val="32"/>
+        </w:rPr>
+      </w:pPr>
+      <w:r>
+        <w:rPr>
+          <w:rFonts w:cstheme="minorHAnsi"/>
+          <w:color w:val="000000" w:themeColor="text1"/>
+          <w:sz w:val="32"/>
+          <w:szCs w:val="32"/>
+        </w:rPr>
+        <w:t>Create remote GitHub repo (SourceTree)</w:t>
+      </w:r>
+    </w:p>
+    <w:p>
+      <w:pPr>
+        <w:pStyle w:val="ListParagraph"/>
+        <w:numPr>
+          <w:ilvl w:val="0"/>
+          <w:numId w:val="9"/>
+        </w:numPr>
+        <w:rPr>
+          <w:rFonts w:cstheme="minorHAnsi"/>
+          <w:color w:val="000000" w:themeColor="text1"/>
+          <w:sz w:val="32"/>
+          <w:szCs w:val="32"/>
+        </w:rPr>
+      </w:pPr>
+      <w:r>
+        <w:rPr>
+          <w:rFonts w:cstheme="minorHAnsi"/>
+          <w:color w:val="000000" w:themeColor="text1"/>
+          <w:sz w:val="32"/>
+          <w:szCs w:val="32"/>
+        </w:rPr>
+        <w:t>Perform initial push to GitHub (SourceTree)</w:t>
+      </w:r>
+    </w:p>
+    <w:p>
+      <w:pPr>
+        <w:pStyle w:val="ListParagraph"/>
+        <w:numPr>
+          <w:ilvl w:val="0"/>
+          <w:numId w:val="9"/>
+        </w:numPr>
+        <w:rPr>
+          <w:rFonts w:cstheme="minorHAnsi"/>
+          <w:color w:val="000000" w:themeColor="text1"/>
+          <w:sz w:val="32"/>
+          <w:szCs w:val="32"/>
+        </w:rPr>
+      </w:pPr>
+      <w:r>
+        <w:rPr>
+          <w:rFonts w:cstheme="minorHAnsi"/>
+          <w:color w:val="000000" w:themeColor="text1"/>
+          <w:sz w:val="32"/>
+          <w:szCs w:val="32"/>
+        </w:rPr>
+        <w:t>Create project in QuickBase</w:t>
+      </w:r>
+    </w:p>
+    <w:p>
+      <w:pPr>
+        <w:pStyle w:val="ListParagraph"/>
+        <w:numPr>
+          <w:ilvl w:val="0"/>
+          <w:numId w:val="9"/>
+        </w:numPr>
+        <w:rPr>
+          <w:rFonts w:cstheme="minorHAnsi"/>
+          <w:color w:val="000000" w:themeColor="text1"/>
+          <w:sz w:val="32"/>
+          <w:szCs w:val="32"/>
+        </w:rPr>
+      </w:pPr>
+      <w:r>
+        <w:rPr>
+          <w:rFonts w:cstheme="minorHAnsi"/>
+          <w:color w:val="000000" w:themeColor="text1"/>
+          <w:sz w:val="32"/>
+          <w:szCs w:val="32"/>
+        </w:rPr>
+        <w:t>Update Design Document with reference links (i.e., GitHub…)</w:t>
+      </w:r>
+    </w:p>
+    <w:p>
+      <w:pPr>
+        <w:pStyle w:val="ListParagraph"/>
+        <w:numPr>
+          <w:ilvl w:val="0"/>
+          <w:numId w:val="9"/>
+        </w:numPr>
+        <w:rPr>
+          <w:rFonts w:cstheme="minorHAnsi"/>
+          <w:color w:val="000000" w:themeColor="text1"/>
+          <w:sz w:val="32"/>
+          <w:szCs w:val="32"/>
+        </w:rPr>
+      </w:pPr>
+      <w:r>
+        <w:rPr>
+          <w:rFonts w:cstheme="minorHAnsi"/>
+          <w:color w:val="000000" w:themeColor="text1"/>
+          <w:sz w:val="32"/>
+          <w:szCs w:val="32"/>
+        </w:rPr>
+        <w:t>Create Game Design Flow Diagram (LucidChart)</w:t>
+      </w:r>
+    </w:p>
+    <w:p>
+      <w:pPr>
+        <w:pStyle w:val="ListParagraph"/>
+        <w:numPr>
+          <w:ilvl w:val="0"/>
+          <w:numId w:val="9"/>
+        </w:numPr>
+        <w:rPr>
+          <w:rFonts w:cstheme="minorHAnsi"/>
+          <w:color w:val="000000" w:themeColor="text1"/>
+          <w:sz w:val="32"/>
+          <w:szCs w:val="32"/>
+        </w:rPr>
+      </w:pPr>
+      <w:r>
+        <w:rPr>
+          <w:rFonts w:cstheme="minorHAnsi"/>
+          <w:color w:val="000000" w:themeColor="text1"/>
+          <w:sz w:val="32"/>
+          <w:szCs w:val="32"/>
+        </w:rPr>
+        <w:t>Prototype Game using Prefabs (Unity)</w:t>
+      </w:r>
+    </w:p>
+    <w:p>
+      <w:pPr>
+        <w:pStyle w:val="ListParagraph"/>
+        <w:numPr>
+          <w:ilvl w:val="0"/>
+          <w:numId w:val="9"/>
+        </w:numPr>
+        <w:rPr>
+          <w:rFonts w:cstheme="minorHAnsi"/>
+          <w:color w:val="000000" w:themeColor="text1"/>
+          <w:sz w:val="32"/>
+          <w:szCs w:val="32"/>
+        </w:rPr>
+      </w:pPr>
+      <w:r>
+        <w:rPr>
+          <w:rFonts w:cstheme="minorHAnsi"/>
+          <w:color w:val="000000" w:themeColor="text1"/>
+          <w:sz w:val="32"/>
+          <w:szCs w:val="32"/>
+        </w:rPr>
+        <w:t>Determine core and secondary features to include in this version of the game</w:t>
+      </w:r>
+    </w:p>
+    <w:p>
+      <w:pPr>
+        <w:pStyle w:val="ListParagraph"/>
+        <w:numPr>
+          <w:ilvl w:val="0"/>
+          <w:numId w:val="9"/>
+        </w:numPr>
+        <w:rPr>
+          <w:rFonts w:cstheme="minorHAnsi"/>
+          <w:color w:val="000000" w:themeColor="text1"/>
+          <w:sz w:val="32"/>
+          <w:szCs w:val="32"/>
+        </w:rPr>
+      </w:pPr>
+      <w:r>
+        <w:rPr>
+          <w:rFonts w:cstheme="minorHAnsi"/>
+          <w:color w:val="000000" w:themeColor="text1"/>
+          <w:sz w:val="32"/>
+          <w:szCs w:val="32"/>
+        </w:rPr>
+        <w:t>Determine technical specifications (i.e., platform, resolution)</w:t>
+      </w:r>
+    </w:p>
+    <w:p>
+      <w:pPr>
+        <w:pStyle w:val="ListParagraph"/>
+        <w:numPr>
+          <w:ilvl w:val="0"/>
+          <w:numId w:val="9"/>
+        </w:numPr>
+        <w:rPr>
+          <w:rFonts w:cstheme="minorHAnsi"/>
+          <w:color w:val="000000" w:themeColor="text1"/>
+          <w:sz w:val="32"/>
+          <w:szCs w:val="32"/>
+        </w:rPr>
+      </w:pPr>
+      <w:r>
+        <w:rPr>
+          <w:rFonts w:cstheme="minorHAnsi"/>
+          <w:color w:val="000000" w:themeColor="text1"/>
+          <w:sz w:val="32"/>
+          <w:szCs w:val="32"/>
+        </w:rPr>
+        <w:t>Create list of tasks based on above steps (QuickBase)</w:t>
+      </w:r>
+    </w:p>
+    <w:p>
+      <w:pPr>
+        <w:pStyle w:val="ListParagraph"/>
+        <w:numPr>
+          <w:ilvl w:val="0"/>
+          <w:numId w:val="9"/>
+        </w:numPr>
+        <w:rPr>
+          <w:rFonts w:cstheme="minorHAnsi"/>
+          <w:color w:val="000000" w:themeColor="text1"/>
+          <w:sz w:val="32"/>
+          <w:szCs w:val="32"/>
+        </w:rPr>
+      </w:pPr>
+      <w:r>
+        <w:rPr>
+          <w:rFonts w:cstheme="minorHAnsi"/>
+          <w:color w:val="000000" w:themeColor="text1"/>
+          <w:sz w:val="32"/>
+          <w:szCs w:val="32"/>
+        </w:rPr>
+        <w:t>Create schedule and budget for project (QuickBase)</w:t>
+      </w:r>
+    </w:p>
+    <w:p>
+      <w:pPr>
+        <w:pStyle w:val="ListParagraph"/>
+        <w:numPr>
+          <w:ilvl w:val="0"/>
+          <w:numId w:val="9"/>
+        </w:numPr>
+        <w:rPr>
+          <w:rFonts w:cstheme="minorHAnsi"/>
+          <w:color w:val="000000" w:themeColor="text1"/>
+          <w:sz w:val="32"/>
+          <w:szCs w:val="32"/>
+        </w:rPr>
+      </w:pPr>
+      <w:r>
+        <w:rPr>
+          <w:rFonts w:cstheme="minorHAnsi"/>
+          <w:color w:val="000000" w:themeColor="text1"/>
+          <w:sz w:val="32"/>
+          <w:szCs w:val="32"/>
+        </w:rPr>
+        <w:t>Develop the game</w:t>
+      </w:r>
+    </w:p>
+    <w:p>
+      <w:pPr>
+        <w:pStyle w:val="ListParagraph"/>
+        <w:numPr>
+          <w:ilvl w:val="0"/>
+          <w:numId w:val="9"/>
+        </w:numPr>
+        <w:rPr>
+          <w:rFonts w:cstheme="minorHAnsi"/>
+          <w:color w:val="000000" w:themeColor="text1"/>
+          <w:sz w:val="32"/>
+          <w:szCs w:val="32"/>
+        </w:rPr>
+      </w:pPr>
+      <w:r>
+        <w:rPr>
+          <w:rFonts w:cstheme="minorHAnsi"/>
+          <w:color w:val="000000" w:themeColor="text1"/>
+          <w:sz w:val="32"/>
+          <w:szCs w:val="32"/>
+        </w:rPr>
+        <w:t>Replace prototype assets with final assets</w:t>
+      </w:r>
+    </w:p>
+    <w:p>
+      <w:pPr>
+        <w:pStyle w:val="ListParagraph"/>
+        <w:numPr>
+          <w:ilvl w:val="0"/>
+          <w:numId w:val="9"/>
+        </w:numPr>
+        <w:rPr>
+          <w:rFonts w:cstheme="minorHAnsi"/>
+          <w:color w:val="000000" w:themeColor="text1"/>
+          <w:sz w:val="32"/>
+          <w:szCs w:val="32"/>
+        </w:rPr>
+      </w:pPr>
+      <w:r>
+        <w:rPr>
+          <w:rFonts w:cstheme="minorHAnsi"/>
+          <w:color w:val="000000" w:themeColor="text1"/>
+          <w:sz w:val="32"/>
+          <w:szCs w:val="32"/>
+        </w:rPr>
+        <w:t>Build game</w:t>
+      </w:r>
+    </w:p>
+    <w:p>
+      <w:pPr>
+        <w:pStyle w:val="ListParagraph"/>
+        <w:numPr>
+          <w:ilvl w:val="0"/>
+          <w:numId w:val="9"/>
+        </w:numPr>
+        <w:rPr>
+          <w:rFonts w:cstheme="minorHAnsi"/>
+          <w:color w:val="000000" w:themeColor="text1"/>
+          <w:sz w:val="32"/>
+          <w:szCs w:val="32"/>
+        </w:rPr>
+      </w:pPr>
+      <w:r>
+        <w:rPr>
+          <w:rFonts w:cstheme="minorHAnsi"/>
+          <w:color w:val="000000" w:themeColor="text1"/>
+          <w:sz w:val="32"/>
+          <w:szCs w:val="32"/>
+        </w:rPr>
+        <w:t>Test game</w:t>
+      </w:r>
+    </w:p>
+    <w:p>
+      <w:pPr>
+        <w:pStyle w:val="ListParagraph"/>
+        <w:numPr>
+          <w:ilvl w:val="0"/>
+          <w:numId w:val="9"/>
+        </w:numPr>
+        <w:rPr>
+          <w:rFonts w:cstheme="minorHAnsi"/>
+          <w:color w:val="000000" w:themeColor="text1"/>
+          <w:sz w:val="32"/>
+          <w:szCs w:val="32"/>
+        </w:rPr>
+      </w:pPr>
+      <w:r>
+        <w:rPr>
+          <w:rFonts w:cstheme="minorHAnsi"/>
+          <w:color w:val="000000" w:themeColor="text1"/>
+          <w:sz w:val="32"/>
+          <w:szCs w:val="32"/>
+        </w:rPr>
+        <w:t>Launch game</w:t>
+      </w:r>
+    </w:p>
+    <w:p>
+      <w:pPr>
+        <w:pStyle w:val="ListParagraph"/>
+        <w:numPr>
+          <w:ilvl w:val="0"/>
+          <w:numId w:val="9"/>
+        </w:numPr>
+        <w:rPr>
+          <w:rFonts w:cstheme="minorHAnsi"/>
+          <w:color w:val="000000" w:themeColor="text1"/>
+          <w:sz w:val="32"/>
+          <w:szCs w:val="32"/>
+        </w:rPr>
+      </w:pPr>
+      <w:r>
+        <w:rPr>
+          <w:rFonts w:cstheme="minorHAnsi"/>
+          <w:color w:val="000000" w:themeColor="text1"/>
+          <w:sz w:val="32"/>
+          <w:szCs w:val="32"/>
+        </w:rPr>
+        <w:t>Obtain feedback from players</w:t>
+      </w:r>
+    </w:p>
+    <w:p>
+      <w:pPr>
+        <w:pStyle w:val="ListParagraph"/>
+        <w:numPr>
+          <w:ilvl w:val="0"/>
+          <w:numId w:val="9"/>
+        </w:numPr>
+        <w:rPr>
+          <w:rFonts w:cstheme="minorHAnsi"/>
+          <w:color w:val="000000" w:themeColor="text1"/>
+          <w:sz w:val="32"/>
+          <w:szCs w:val="32"/>
+        </w:rPr>
+      </w:pPr>
+      <w:r>
+        <w:rPr>
+          <w:rFonts w:cstheme="minorHAnsi"/>
+          <w:color w:val="000000" w:themeColor="text1"/>
+          <w:sz w:val="32"/>
+          <w:szCs w:val="32"/>
+        </w:rPr>
+        <w:t>Modify the game based on player feedback</w:t>
+      </w:r>
     </w:p>
     <w:p>
       <w:pPr>
@@ -2234,9 +2693,9 @@
     </w:lvl>
   </w:abstractNum>
   <w:abstractNum w:abstractNumId="2" w15:restartNumberingAfterBreak="0">
-    <w:nsid w:val="290E46C0"/>
+    <w:nsid w:val="2364691C"/>
     <w:multiLevelType w:val="hybridMultilevel"/>
-    <w:tmpl w:val="E258CC54"/>
+    <w:tmpl w:val="F42E1EC8"/>
     <w:lvl w:ilvl="0" w:tplc="04090019">
       <w:start w:val="1"/>
       <w:numFmt w:val="lowerLetter"/>
@@ -2320,6 +2779,92 @@
     </w:lvl>
   </w:abstractNum>
   <w:abstractNum w:abstractNumId="3" w15:restartNumberingAfterBreak="0">
+    <w:nsid w:val="290E46C0"/>
+    <w:multiLevelType w:val="hybridMultilevel"/>
+    <w:tmpl w:val="F42E1EC8"/>
+    <w:lvl w:ilvl="0" w:tplc="04090019">
+      <w:start w:val="1"/>
+      <w:numFmt w:val="lowerLetter"/>
+      <w:lvlText w:val="%1."/>
+      <w:lvlJc w:val="left"/>
+      <w:pPr>
+        <w:ind w:left="1440" w:hanging="360"/>
+      </w:pPr>
+    </w:lvl>
+    <w:lvl w:ilvl="1" w:tplc="04090019" w:tentative="1">
+      <w:start w:val="1"/>
+      <w:numFmt w:val="lowerLetter"/>
+      <w:lvlText w:val="%2."/>
+      <w:lvlJc w:val="left"/>
+      <w:pPr>
+        <w:ind w:left="2160" w:hanging="360"/>
+      </w:pPr>
+    </w:lvl>
+    <w:lvl w:ilvl="2" w:tplc="0409001B" w:tentative="1">
+      <w:start w:val="1"/>
+      <w:numFmt w:val="lowerRoman"/>
+      <w:lvlText w:val="%3."/>
+      <w:lvlJc w:val="right"/>
+      <w:pPr>
+        <w:ind w:left="2880" w:hanging="180"/>
+      </w:pPr>
+    </w:lvl>
+    <w:lvl w:ilvl="3" w:tplc="0409000F" w:tentative="1">
+      <w:start w:val="1"/>
+      <w:numFmt w:val="decimal"/>
+      <w:lvlText w:val="%4."/>
+      <w:lvlJc w:val="left"/>
+      <w:pPr>
+        <w:ind w:left="3600" w:hanging="360"/>
+      </w:pPr>
+    </w:lvl>
+    <w:lvl w:ilvl="4" w:tplc="04090019" w:tentative="1">
+      <w:start w:val="1"/>
+      <w:numFmt w:val="lowerLetter"/>
+      <w:lvlText w:val="%5."/>
+      <w:lvlJc w:val="left"/>
+      <w:pPr>
+        <w:ind w:left="4320" w:hanging="360"/>
+      </w:pPr>
+    </w:lvl>
+    <w:lvl w:ilvl="5" w:tplc="0409001B" w:tentative="1">
+      <w:start w:val="1"/>
+      <w:numFmt w:val="lowerRoman"/>
+      <w:lvlText w:val="%6."/>
+      <w:lvlJc w:val="right"/>
+      <w:pPr>
+        <w:ind w:left="5040" w:hanging="180"/>
+      </w:pPr>
+    </w:lvl>
+    <w:lvl w:ilvl="6" w:tplc="0409000F" w:tentative="1">
+      <w:start w:val="1"/>
+      <w:numFmt w:val="decimal"/>
+      <w:lvlText w:val="%7."/>
+      <w:lvlJc w:val="left"/>
+      <w:pPr>
+        <w:ind w:left="5760" w:hanging="360"/>
+      </w:pPr>
+    </w:lvl>
+    <w:lvl w:ilvl="7" w:tplc="04090019" w:tentative="1">
+      <w:start w:val="1"/>
+      <w:numFmt w:val="lowerLetter"/>
+      <w:lvlText w:val="%8."/>
+      <w:lvlJc w:val="left"/>
+      <w:pPr>
+        <w:ind w:left="6480" w:hanging="360"/>
+      </w:pPr>
+    </w:lvl>
+    <w:lvl w:ilvl="8" w:tplc="0409001B" w:tentative="1">
+      <w:start w:val="1"/>
+      <w:numFmt w:val="lowerRoman"/>
+      <w:lvlText w:val="%9."/>
+      <w:lvlJc w:val="right"/>
+      <w:pPr>
+        <w:ind w:left="7200" w:hanging="180"/>
+      </w:pPr>
+    </w:lvl>
+  </w:abstractNum>
+  <w:abstractNum w:abstractNumId="4" w15:restartNumberingAfterBreak="0">
     <w:nsid w:val="34B0701A"/>
     <w:multiLevelType w:val="hybridMultilevel"/>
     <w:tmpl w:val="28907A1C"/>
@@ -2409,7 +2954,7 @@
       </w:pPr>
     </w:lvl>
   </w:abstractNum>
-  <w:abstractNum w:abstractNumId="4" w15:restartNumberingAfterBreak="0">
+  <w:abstractNum w:abstractNumId="5" w15:restartNumberingAfterBreak="0">
     <w:nsid w:val="439C6FC1"/>
     <w:multiLevelType w:val="hybridMultilevel"/>
     <w:tmpl w:val="31CA6A7E"/>
@@ -2495,20 +3040,317 @@
       </w:pPr>
     </w:lvl>
   </w:abstractNum>
+  <w:abstractNum w:abstractNumId="6" w15:restartNumberingAfterBreak="0">
+    <w:nsid w:val="4CF1061F"/>
+    <w:multiLevelType w:val="hybridMultilevel"/>
+    <w:tmpl w:val="FC80866E"/>
+    <w:lvl w:ilvl="0" w:tplc="04090019">
+      <w:start w:val="1"/>
+      <w:numFmt w:val="lowerLetter"/>
+      <w:lvlText w:val="%1."/>
+      <w:lvlJc w:val="left"/>
+      <w:pPr>
+        <w:ind w:left="720" w:hanging="360"/>
+      </w:pPr>
+    </w:lvl>
+    <w:lvl w:ilvl="1" w:tplc="04090019" w:tentative="1">
+      <w:start w:val="1"/>
+      <w:numFmt w:val="lowerLetter"/>
+      <w:lvlText w:val="%2."/>
+      <w:lvlJc w:val="left"/>
+      <w:pPr>
+        <w:ind w:left="1440" w:hanging="360"/>
+      </w:pPr>
+    </w:lvl>
+    <w:lvl w:ilvl="2" w:tplc="0409001B" w:tentative="1">
+      <w:start w:val="1"/>
+      <w:numFmt w:val="lowerRoman"/>
+      <w:lvlText w:val="%3."/>
+      <w:lvlJc w:val="right"/>
+      <w:pPr>
+        <w:ind w:left="2160" w:hanging="180"/>
+      </w:pPr>
+    </w:lvl>
+    <w:lvl w:ilvl="3" w:tplc="0409000F" w:tentative="1">
+      <w:start w:val="1"/>
+      <w:numFmt w:val="decimal"/>
+      <w:lvlText w:val="%4."/>
+      <w:lvlJc w:val="left"/>
+      <w:pPr>
+        <w:ind w:left="2880" w:hanging="360"/>
+      </w:pPr>
+    </w:lvl>
+    <w:lvl w:ilvl="4" w:tplc="04090019" w:tentative="1">
+      <w:start w:val="1"/>
+      <w:numFmt w:val="lowerLetter"/>
+      <w:lvlText w:val="%5."/>
+      <w:lvlJc w:val="left"/>
+      <w:pPr>
+        <w:ind w:left="3600" w:hanging="360"/>
+      </w:pPr>
+    </w:lvl>
+    <w:lvl w:ilvl="5" w:tplc="0409001B" w:tentative="1">
+      <w:start w:val="1"/>
+      <w:numFmt w:val="lowerRoman"/>
+      <w:lvlText w:val="%6."/>
+      <w:lvlJc w:val="right"/>
+      <w:pPr>
+        <w:ind w:left="4320" w:hanging="180"/>
+      </w:pPr>
+    </w:lvl>
+    <w:lvl w:ilvl="6" w:tplc="0409000F" w:tentative="1">
+      <w:start w:val="1"/>
+      <w:numFmt w:val="decimal"/>
+      <w:lvlText w:val="%7."/>
+      <w:lvlJc w:val="left"/>
+      <w:pPr>
+        <w:ind w:left="5040" w:hanging="360"/>
+      </w:pPr>
+    </w:lvl>
+    <w:lvl w:ilvl="7" w:tplc="04090019" w:tentative="1">
+      <w:start w:val="1"/>
+      <w:numFmt w:val="lowerLetter"/>
+      <w:lvlText w:val="%8."/>
+      <w:lvlJc w:val="left"/>
+      <w:pPr>
+        <w:ind w:left="5760" w:hanging="360"/>
+      </w:pPr>
+    </w:lvl>
+    <w:lvl w:ilvl="8" w:tplc="0409001B" w:tentative="1">
+      <w:start w:val="1"/>
+      <w:numFmt w:val="lowerRoman"/>
+      <w:lvlText w:val="%9."/>
+      <w:lvlJc w:val="right"/>
+      <w:pPr>
+        <w:ind w:left="6480" w:hanging="180"/>
+      </w:pPr>
+    </w:lvl>
+  </w:abstractNum>
+  <w:abstractNum w:abstractNumId="7" w15:restartNumberingAfterBreak="0">
+    <w:nsid w:val="4FE7169B"/>
+    <w:multiLevelType w:val="hybridMultilevel"/>
+    <w:tmpl w:val="E048EC90"/>
+    <w:lvl w:ilvl="0" w:tplc="58728046">
+      <w:start w:val="1"/>
+      <w:numFmt w:val="bullet"/>
+      <w:lvlText w:val=""/>
+      <w:lvlJc w:val="left"/>
+      <w:pPr>
+        <w:ind w:left="720" w:hanging="360"/>
+      </w:pPr>
+      <w:rPr>
+        <w:rFonts w:ascii="Symbol" w:hAnsi="Symbol" w:hint="default"/>
+      </w:rPr>
+    </w:lvl>
+    <w:lvl w:ilvl="1" w:tplc="04090003" w:tentative="1">
+      <w:start w:val="1"/>
+      <w:numFmt w:val="bullet"/>
+      <w:lvlText w:val="o"/>
+      <w:lvlJc w:val="left"/>
+      <w:pPr>
+        <w:ind w:left="1440" w:hanging="360"/>
+      </w:pPr>
+      <w:rPr>
+        <w:rFonts w:ascii="Courier New" w:hAnsi="Courier New" w:cs="Courier New" w:hint="default"/>
+      </w:rPr>
+    </w:lvl>
+    <w:lvl w:ilvl="2" w:tplc="04090005" w:tentative="1">
+      <w:start w:val="1"/>
+      <w:numFmt w:val="bullet"/>
+      <w:lvlText w:val=""/>
+      <w:lvlJc w:val="left"/>
+      <w:pPr>
+        <w:ind w:left="2160" w:hanging="360"/>
+      </w:pPr>
+      <w:rPr>
+        <w:rFonts w:ascii="Wingdings" w:hAnsi="Wingdings" w:hint="default"/>
+      </w:rPr>
+    </w:lvl>
+    <w:lvl w:ilvl="3" w:tplc="04090001" w:tentative="1">
+      <w:start w:val="1"/>
+      <w:numFmt w:val="bullet"/>
+      <w:lvlText w:val=""/>
+      <w:lvlJc w:val="left"/>
+      <w:pPr>
+        <w:ind w:left="2880" w:hanging="360"/>
+      </w:pPr>
+      <w:rPr>
+        <w:rFonts w:ascii="Symbol" w:hAnsi="Symbol" w:hint="default"/>
+      </w:rPr>
+    </w:lvl>
+    <w:lvl w:ilvl="4" w:tplc="04090003" w:tentative="1">
+      <w:start w:val="1"/>
+      <w:numFmt w:val="bullet"/>
+      <w:lvlText w:val="o"/>
+      <w:lvlJc w:val="left"/>
+      <w:pPr>
+        <w:ind w:left="3600" w:hanging="360"/>
+      </w:pPr>
+      <w:rPr>
+        <w:rFonts w:ascii="Courier New" w:hAnsi="Courier New" w:cs="Courier New" w:hint="default"/>
+      </w:rPr>
+    </w:lvl>
+    <w:lvl w:ilvl="5" w:tplc="04090005" w:tentative="1">
+      <w:start w:val="1"/>
+      <w:numFmt w:val="bullet"/>
+      <w:lvlText w:val=""/>
+      <w:lvlJc w:val="left"/>
+      <w:pPr>
+        <w:ind w:left="4320" w:hanging="360"/>
+      </w:pPr>
+      <w:rPr>
+        <w:rFonts w:ascii="Wingdings" w:hAnsi="Wingdings" w:hint="default"/>
+      </w:rPr>
+    </w:lvl>
+    <w:lvl w:ilvl="6" w:tplc="04090001" w:tentative="1">
+      <w:start w:val="1"/>
+      <w:numFmt w:val="bullet"/>
+      <w:lvlText w:val=""/>
+      <w:lvlJc w:val="left"/>
+      <w:pPr>
+        <w:ind w:left="5040" w:hanging="360"/>
+      </w:pPr>
+      <w:rPr>
+        <w:rFonts w:ascii="Symbol" w:hAnsi="Symbol" w:hint="default"/>
+      </w:rPr>
+    </w:lvl>
+    <w:lvl w:ilvl="7" w:tplc="04090003" w:tentative="1">
+      <w:start w:val="1"/>
+      <w:numFmt w:val="bullet"/>
+      <w:lvlText w:val="o"/>
+      <w:lvlJc w:val="left"/>
+      <w:pPr>
+        <w:ind w:left="5760" w:hanging="360"/>
+      </w:pPr>
+      <w:rPr>
+        <w:rFonts w:ascii="Courier New" w:hAnsi="Courier New" w:cs="Courier New" w:hint="default"/>
+      </w:rPr>
+    </w:lvl>
+    <w:lvl w:ilvl="8" w:tplc="04090005" w:tentative="1">
+      <w:start w:val="1"/>
+      <w:numFmt w:val="bullet"/>
+      <w:lvlText w:val=""/>
+      <w:lvlJc w:val="left"/>
+      <w:pPr>
+        <w:ind w:left="6480" w:hanging="360"/>
+      </w:pPr>
+      <w:rPr>
+        <w:rFonts w:ascii="Wingdings" w:hAnsi="Wingdings" w:hint="default"/>
+      </w:rPr>
+    </w:lvl>
+  </w:abstractNum>
+  <w:abstractNum w:abstractNumId="8" w15:restartNumberingAfterBreak="0">
+    <w:nsid w:val="5892219C"/>
+    <w:multiLevelType w:val="hybridMultilevel"/>
+    <w:tmpl w:val="47168988"/>
+    <w:lvl w:ilvl="0" w:tplc="0409000F">
+      <w:start w:val="1"/>
+      <w:numFmt w:val="decimal"/>
+      <w:lvlText w:val="%1."/>
+      <w:lvlJc w:val="left"/>
+      <w:pPr>
+        <w:ind w:left="1440" w:hanging="360"/>
+      </w:pPr>
+    </w:lvl>
+    <w:lvl w:ilvl="1" w:tplc="04090019" w:tentative="1">
+      <w:start w:val="1"/>
+      <w:numFmt w:val="lowerLetter"/>
+      <w:lvlText w:val="%2."/>
+      <w:lvlJc w:val="left"/>
+      <w:pPr>
+        <w:ind w:left="2160" w:hanging="360"/>
+      </w:pPr>
+    </w:lvl>
+    <w:lvl w:ilvl="2" w:tplc="0409001B" w:tentative="1">
+      <w:start w:val="1"/>
+      <w:numFmt w:val="lowerRoman"/>
+      <w:lvlText w:val="%3."/>
+      <w:lvlJc w:val="right"/>
+      <w:pPr>
+        <w:ind w:left="2880" w:hanging="180"/>
+      </w:pPr>
+    </w:lvl>
+    <w:lvl w:ilvl="3" w:tplc="0409000F" w:tentative="1">
+      <w:start w:val="1"/>
+      <w:numFmt w:val="decimal"/>
+      <w:lvlText w:val="%4."/>
+      <w:lvlJc w:val="left"/>
+      <w:pPr>
+        <w:ind w:left="3600" w:hanging="360"/>
+      </w:pPr>
+    </w:lvl>
+    <w:lvl w:ilvl="4" w:tplc="04090019" w:tentative="1">
+      <w:start w:val="1"/>
+      <w:numFmt w:val="lowerLetter"/>
+      <w:lvlText w:val="%5."/>
+      <w:lvlJc w:val="left"/>
+      <w:pPr>
+        <w:ind w:left="4320" w:hanging="360"/>
+      </w:pPr>
+    </w:lvl>
+    <w:lvl w:ilvl="5" w:tplc="0409001B" w:tentative="1">
+      <w:start w:val="1"/>
+      <w:numFmt w:val="lowerRoman"/>
+      <w:lvlText w:val="%6."/>
+      <w:lvlJc w:val="right"/>
+      <w:pPr>
+        <w:ind w:left="5040" w:hanging="180"/>
+      </w:pPr>
+    </w:lvl>
+    <w:lvl w:ilvl="6" w:tplc="0409000F" w:tentative="1">
+      <w:start w:val="1"/>
+      <w:numFmt w:val="decimal"/>
+      <w:lvlText w:val="%7."/>
+      <w:lvlJc w:val="left"/>
+      <w:pPr>
+        <w:ind w:left="5760" w:hanging="360"/>
+      </w:pPr>
+    </w:lvl>
+    <w:lvl w:ilvl="7" w:tplc="04090019" w:tentative="1">
+      <w:start w:val="1"/>
+      <w:numFmt w:val="lowerLetter"/>
+      <w:lvlText w:val="%8."/>
+      <w:lvlJc w:val="left"/>
+      <w:pPr>
+        <w:ind w:left="6480" w:hanging="360"/>
+      </w:pPr>
+    </w:lvl>
+    <w:lvl w:ilvl="8" w:tplc="0409001B" w:tentative="1">
+      <w:start w:val="1"/>
+      <w:numFmt w:val="lowerRoman"/>
+      <w:lvlText w:val="%9."/>
+      <w:lvlJc w:val="right"/>
+      <w:pPr>
+        <w:ind w:left="7200" w:hanging="180"/>
+      </w:pPr>
+    </w:lvl>
+  </w:abstractNum>
   <w:num w:numId="1">
-    <w:abstractNumId w:val="3"/>
+    <w:abstractNumId w:val="4"/>
   </w:num>
   <w:num w:numId="2">
     <w:abstractNumId w:val="1"/>
   </w:num>
   <w:num w:numId="3">
-    <w:abstractNumId w:val="4"/>
+    <w:abstractNumId w:val="5"/>
   </w:num>
   <w:num w:numId="4">
     <w:abstractNumId w:val="0"/>
   </w:num>
   <w:num w:numId="5">
+    <w:abstractNumId w:val="3"/>
+  </w:num>
+  <w:num w:numId="6">
+    <w:abstractNumId w:val="6"/>
+  </w:num>
+  <w:num w:numId="7">
     <w:abstractNumId w:val="2"/>
+  </w:num>
+  <w:num w:numId="8">
+    <w:abstractNumId w:val="8"/>
+  </w:num>
+  <w:num w:numId="9">
+    <w:abstractNumId w:val="7"/>
   </w:num>
 </w:numbering>
 </file>
@@ -3281,4 +4123,16 @@
     </a:ext>
   </a:extLst>
 </a:theme>
+</file>
+
+<file path=customXml/item1.xml><?xml version="1.0" encoding="utf-8"?>
+<b:Sources xmlns:b="http://schemas.openxmlformats.org/officeDocument/2006/bibliography" xmlns="http://schemas.openxmlformats.org/officeDocument/2006/bibliography" SelectedStyle="\APASixthEditionOfficeOnline.xsl" StyleName="APA" Version="6"/>
+</file>
+
+<file path=customXml/itemProps1.xml><?xml version="1.0" encoding="utf-8"?>
+<ds:datastoreItem xmlns:ds="http://schemas.openxmlformats.org/officeDocument/2006/customXml" ds:itemID="{6FF328CC-97BF-47FD-96FE-C083735F33AE}">
+  <ds:schemaRefs>
+    <ds:schemaRef ds:uri="http://schemas.openxmlformats.org/officeDocument/2006/bibliography"/>
+  </ds:schemaRefs>
+</ds:datastoreItem>
 </file>
</xml_diff>